<commit_message>
S02P31B205-44 | Edit proposal
</commit_message>
<xml_diff>
--- a/1주/대전_2반_B205_프로젝트계획서.docx
+++ b/1주/대전_2반_B205_프로젝트계획서.docx
@@ -2615,6 +2615,83 @@
               </w:rPr>
               <w:t>팀장</w:t>
             </w:r>
+            <w:r>
+              <w:rPr>
+                <w:rFonts w:hint="eastAsia"/>
+                <w:color w:val="000000" w:themeColor="text1"/>
+                <w:sz w:val="20"/>
+                <w:szCs w:val="20"/>
+              </w:rPr>
+              <w:t>,</w:t>
+            </w:r>
+            <w:r>
+              <w:rPr>
+                <w:color w:val="000000" w:themeColor="text1"/>
+                <w:sz w:val="20"/>
+                <w:szCs w:val="20"/>
+              </w:rPr>
+              <w:t xml:space="preserve"> </w:t>
+            </w:r>
+            <w:r>
+              <w:rPr>
+                <w:rFonts w:hint="eastAsia"/>
+                <w:color w:val="000000" w:themeColor="text1"/>
+                <w:sz w:val="20"/>
+                <w:szCs w:val="20"/>
+              </w:rPr>
+              <w:t>기획서,</w:t>
+            </w:r>
+            <w:r>
+              <w:rPr>
+                <w:color w:val="000000" w:themeColor="text1"/>
+                <w:sz w:val="20"/>
+                <w:szCs w:val="20"/>
+              </w:rPr>
+              <w:t xml:space="preserve"> </w:t>
+            </w:r>
+            <w:r>
+              <w:rPr>
+                <w:rFonts w:hint="eastAsia"/>
+                <w:color w:val="000000" w:themeColor="text1"/>
+                <w:sz w:val="20"/>
+                <w:szCs w:val="20"/>
+              </w:rPr>
+              <w:t>로컬 사진 업로드</w:t>
+            </w:r>
+            <w:r>
+              <w:rPr>
+                <w:color w:val="000000" w:themeColor="text1"/>
+                <w:sz w:val="20"/>
+                <w:szCs w:val="20"/>
+              </w:rPr>
+              <w:t xml:space="preserve"> </w:t>
+            </w:r>
+            <w:r>
+              <w:rPr>
+                <w:rFonts w:hint="eastAsia"/>
+                <w:color w:val="000000" w:themeColor="text1"/>
+                <w:sz w:val="20"/>
+                <w:szCs w:val="20"/>
+              </w:rPr>
+              <w:t>기능,</w:t>
+            </w:r>
+            <w:r>
+              <w:rPr>
+                <w:color w:val="000000" w:themeColor="text1"/>
+                <w:sz w:val="20"/>
+                <w:szCs w:val="20"/>
+              </w:rPr>
+              <w:t xml:space="preserve"> </w:t>
+            </w:r>
+            <w:r>
+              <w:rPr>
+                <w:rFonts w:hint="eastAsia"/>
+                <w:color w:val="000000" w:themeColor="text1"/>
+                <w:sz w:val="20"/>
+                <w:szCs w:val="20"/>
+              </w:rPr>
+              <w:t>푸시 알림</w:t>
+            </w:r>
           </w:p>
         </w:tc>
       </w:tr>
@@ -2682,6 +2759,58 @@
                 <w:szCs w:val="20"/>
               </w:rPr>
             </w:pPr>
+            <w:r>
+              <w:rPr>
+                <w:rFonts w:hint="eastAsia"/>
+                <w:color w:val="000000" w:themeColor="text1"/>
+                <w:sz w:val="20"/>
+                <w:szCs w:val="20"/>
+              </w:rPr>
+              <w:t>앨범</w:t>
+            </w:r>
+            <w:r>
+              <w:rPr>
+                <w:rFonts w:hint="eastAsia"/>
+                <w:color w:val="000000" w:themeColor="text1"/>
+                <w:sz w:val="20"/>
+                <w:szCs w:val="20"/>
+              </w:rPr>
+              <w:t xml:space="preserve"> 기능</w:t>
+            </w:r>
+            <w:r>
+              <w:rPr>
+                <w:rFonts w:hint="eastAsia"/>
+                <w:color w:val="000000" w:themeColor="text1"/>
+                <w:sz w:val="20"/>
+                <w:szCs w:val="20"/>
+              </w:rPr>
+              <w:t>,</w:t>
+            </w:r>
+            <w:r>
+              <w:rPr>
+                <w:color w:val="000000" w:themeColor="text1"/>
+                <w:sz w:val="20"/>
+                <w:szCs w:val="20"/>
+              </w:rPr>
+              <w:t xml:space="preserve"> </w:t>
+            </w:r>
+            <w:r>
+              <w:rPr>
+                <w:rFonts w:hint="eastAsia"/>
+                <w:color w:val="000000" w:themeColor="text1"/>
+                <w:sz w:val="20"/>
+                <w:szCs w:val="20"/>
+              </w:rPr>
+              <w:t xml:space="preserve">문장 생성 </w:t>
+            </w:r>
+            <w:r>
+              <w:rPr>
+                <w:color w:val="000000" w:themeColor="text1"/>
+                <w:sz w:val="20"/>
+                <w:szCs w:val="20"/>
+              </w:rPr>
+              <w:t>AI</w:t>
+            </w:r>
           </w:p>
         </w:tc>
       </w:tr>
@@ -2692,6 +2821,41 @@
           </w:tcPr>
           <w:p>
             <w:pPr>
+              <w:ind w:firstLineChars="50"/>
+              <w:rPr>
+                <w:color w:val="000000" w:themeColor="text1"/>
+                <w:sz w:val="20"/>
+                <w:szCs w:val="20"/>
+              </w:rPr>
+            </w:pPr>
+            <w:r>
+              <w:rPr>
+                <w:rFonts w:hint="eastAsia"/>
+                <w:color w:val="000000" w:themeColor="text1"/>
+                <w:sz w:val="20"/>
+                <w:szCs w:val="20"/>
+              </w:rPr>
+              <w:t xml:space="preserve"> </w:t>
+            </w:r>
+            <w:proofErr w:type="spellStart"/>
+            <w:r>
+              <w:rPr>
+                <w:rFonts w:hint="eastAsia"/>
+                <w:color w:val="000000" w:themeColor="text1"/>
+                <w:sz w:val="20"/>
+                <w:szCs w:val="20"/>
+              </w:rPr>
+              <w:t>장은비</w:t>
+            </w:r>
+            <w:proofErr w:type="spellEnd"/>
+          </w:p>
+        </w:tc>
+        <w:tc>
+          <w:tcPr>
+            <w:tcW w:w="1559" w:type="dxa"/>
+          </w:tcPr>
+          <w:p>
+            <w:pPr>
               <w:ind w:firstLine="200"/>
               <w:rPr>
                 <w:color w:val="000000" w:themeColor="text1"/>
@@ -2699,32 +2863,6 @@
                 <w:szCs w:val="20"/>
               </w:rPr>
             </w:pPr>
-            <w:proofErr w:type="spellStart"/>
-            <w:r>
-              <w:rPr>
-                <w:rFonts w:hint="eastAsia"/>
-                <w:color w:val="000000" w:themeColor="text1"/>
-                <w:sz w:val="20"/>
-                <w:szCs w:val="20"/>
-              </w:rPr>
-              <w:t>박태수</w:t>
-            </w:r>
-            <w:proofErr w:type="spellEnd"/>
-          </w:p>
-        </w:tc>
-        <w:tc>
-          <w:tcPr>
-            <w:tcW w:w="1559" w:type="dxa"/>
-          </w:tcPr>
-          <w:p>
-            <w:pPr>
-              <w:ind w:firstLine="200"/>
-              <w:rPr>
-                <w:color w:val="000000" w:themeColor="text1"/>
-                <w:sz w:val="20"/>
-                <w:szCs w:val="20"/>
-              </w:rPr>
-            </w:pPr>
           </w:p>
         </w:tc>
         <w:tc>
@@ -2733,13 +2871,65 @@
           </w:tcPr>
           <w:p>
             <w:pPr>
-              <w:ind w:firstLine="200"/>
-              <w:rPr>
-                <w:color w:val="000000" w:themeColor="text1"/>
-                <w:sz w:val="20"/>
-                <w:szCs w:val="20"/>
-              </w:rPr>
-            </w:pPr>
+              <w:ind w:firstLineChars="50"/>
+              <w:rPr>
+                <w:color w:val="000000" w:themeColor="text1"/>
+                <w:sz w:val="20"/>
+                <w:szCs w:val="20"/>
+              </w:rPr>
+            </w:pPr>
+            <w:r>
+              <w:rPr>
+                <w:rFonts w:hint="eastAsia"/>
+                <w:color w:val="000000" w:themeColor="text1"/>
+                <w:sz w:val="20"/>
+                <w:szCs w:val="20"/>
+              </w:rPr>
+              <w:t xml:space="preserve"> 앨범</w:t>
+            </w:r>
+            <w:r>
+              <w:rPr>
+                <w:rFonts w:hint="eastAsia"/>
+                <w:color w:val="000000" w:themeColor="text1"/>
+                <w:sz w:val="20"/>
+                <w:szCs w:val="20"/>
+              </w:rPr>
+              <w:t xml:space="preserve"> 기능</w:t>
+            </w:r>
+            <w:r>
+              <w:rPr>
+                <w:rFonts w:hint="eastAsia"/>
+                <w:color w:val="000000" w:themeColor="text1"/>
+                <w:sz w:val="20"/>
+                <w:szCs w:val="20"/>
+              </w:rPr>
+              <w:t>,</w:t>
+            </w:r>
+            <w:r>
+              <w:rPr>
+                <w:color w:val="000000" w:themeColor="text1"/>
+                <w:sz w:val="20"/>
+                <w:szCs w:val="20"/>
+              </w:rPr>
+              <w:t xml:space="preserve"> </w:t>
+            </w:r>
+            <w:r>
+              <w:rPr>
+                <w:rFonts w:hint="eastAsia"/>
+                <w:color w:val="000000" w:themeColor="text1"/>
+                <w:sz w:val="20"/>
+                <w:szCs w:val="20"/>
+              </w:rPr>
+              <w:t xml:space="preserve">문장 생성 </w:t>
+            </w:r>
+            <w:r>
+              <w:rPr>
+                <w:color w:val="000000" w:themeColor="text1"/>
+                <w:sz w:val="20"/>
+                <w:szCs w:val="20"/>
+              </w:rPr>
+              <w:t>AI</w:t>
+            </w:r>
           </w:p>
         </w:tc>
       </w:tr>
@@ -2796,6 +2986,58 @@
                 <w:szCs w:val="20"/>
               </w:rPr>
             </w:pPr>
+            <w:r>
+              <w:rPr>
+                <w:rFonts w:hint="eastAsia"/>
+                <w:color w:val="000000" w:themeColor="text1"/>
+                <w:sz w:val="20"/>
+                <w:szCs w:val="20"/>
+              </w:rPr>
+              <w:t>회원 관리,</w:t>
+            </w:r>
+            <w:r>
+              <w:rPr>
+                <w:color w:val="000000" w:themeColor="text1"/>
+                <w:sz w:val="20"/>
+                <w:szCs w:val="20"/>
+              </w:rPr>
+              <w:t xml:space="preserve"> </w:t>
+            </w:r>
+            <w:r>
+              <w:rPr>
+                <w:rFonts w:hint="eastAsia"/>
+                <w:color w:val="000000" w:themeColor="text1"/>
+                <w:sz w:val="20"/>
+                <w:szCs w:val="20"/>
+              </w:rPr>
+              <w:t>사진 등록,</w:t>
+            </w:r>
+            <w:r>
+              <w:rPr>
+                <w:color w:val="000000" w:themeColor="text1"/>
+                <w:sz w:val="20"/>
+                <w:szCs w:val="20"/>
+              </w:rPr>
+              <w:t xml:space="preserve"> </w:t>
+            </w:r>
+            <w:r>
+              <w:rPr>
+                <w:rFonts w:hint="eastAsia"/>
+                <w:color w:val="000000" w:themeColor="text1"/>
+                <w:sz w:val="20"/>
+                <w:szCs w:val="20"/>
+              </w:rPr>
+              <w:t>얼굴인식</w:t>
+            </w:r>
+            <w:r>
+              <w:rPr>
+                <w:rFonts w:hint="eastAsia"/>
+                <w:color w:val="000000" w:themeColor="text1"/>
+                <w:sz w:val="20"/>
+                <w:szCs w:val="20"/>
+              </w:rPr>
+              <w:t xml:space="preserve"> 기능</w:t>
+            </w:r>
           </w:p>
         </w:tc>
       </w:tr>
@@ -2806,6 +3048,47 @@
           </w:tcPr>
           <w:p>
             <w:pPr>
+              <w:ind w:firstLine="200"/>
+              <w:rPr>
+                <w:color w:val="000000" w:themeColor="text1"/>
+                <w:sz w:val="20"/>
+                <w:szCs w:val="20"/>
+              </w:rPr>
+            </w:pPr>
+            <w:proofErr w:type="spellStart"/>
+            <w:r>
+              <w:rPr>
+                <w:rFonts w:hint="eastAsia"/>
+                <w:color w:val="000000" w:themeColor="text1"/>
+                <w:sz w:val="20"/>
+                <w:szCs w:val="20"/>
+              </w:rPr>
+              <w:t>박태수</w:t>
+            </w:r>
+            <w:proofErr w:type="spellEnd"/>
+          </w:p>
+        </w:tc>
+        <w:tc>
+          <w:tcPr>
+            <w:tcW w:w="1559" w:type="dxa"/>
+          </w:tcPr>
+          <w:p>
+            <w:pPr>
+              <w:ind w:firstLine="200"/>
+              <w:rPr>
+                <w:color w:val="000000" w:themeColor="text1"/>
+                <w:sz w:val="20"/>
+                <w:szCs w:val="20"/>
+              </w:rPr>
+            </w:pPr>
+          </w:p>
+        </w:tc>
+        <w:tc>
+          <w:tcPr>
+            <w:tcW w:w="5812" w:type="dxa"/>
+          </w:tcPr>
+          <w:p>
+            <w:pPr>
               <w:ind w:firstLineChars="50"/>
               <w:rPr>
                 <w:color w:val="000000" w:themeColor="text1"/>
@@ -2815,62 +3098,63 @@
             </w:pPr>
             <w:r>
               <w:rPr>
-                <w:rFonts w:hint="eastAsia"/>
                 <w:color w:val="000000" w:themeColor="text1"/>
                 <w:sz w:val="20"/>
                 <w:szCs w:val="20"/>
               </w:rPr>
               <w:t xml:space="preserve"> </w:t>
             </w:r>
-            <w:proofErr w:type="spellStart"/>
-            <w:r>
-              <w:rPr>
-                <w:rFonts w:hint="eastAsia"/>
-                <w:color w:val="000000" w:themeColor="text1"/>
-                <w:sz w:val="20"/>
-                <w:szCs w:val="20"/>
-              </w:rPr>
-              <w:t>장은비</w:t>
-            </w:r>
-            <w:proofErr w:type="spellEnd"/>
-          </w:p>
-        </w:tc>
-        <w:tc>
-          <w:tcPr>
-            <w:tcW w:w="1559" w:type="dxa"/>
-          </w:tcPr>
-          <w:p>
-            <w:pPr>
-              <w:ind w:firstLine="200"/>
-              <w:rPr>
-                <w:color w:val="000000" w:themeColor="text1"/>
-                <w:sz w:val="20"/>
-                <w:szCs w:val="20"/>
-              </w:rPr>
-            </w:pPr>
-          </w:p>
-        </w:tc>
-        <w:tc>
-          <w:tcPr>
-            <w:tcW w:w="5812" w:type="dxa"/>
-          </w:tcPr>
-          <w:p>
-            <w:pPr>
-              <w:ind w:firstLineChars="50"/>
-              <w:rPr>
-                <w:color w:val="000000" w:themeColor="text1"/>
-                <w:sz w:val="20"/>
-                <w:szCs w:val="20"/>
-              </w:rPr>
-            </w:pPr>
-            <w:r>
-              <w:rPr>
-                <w:rFonts w:hint="eastAsia"/>
+            <w:r>
+              <w:rPr>
+                <w:rFonts w:hint="eastAsia"/>
+                <w:color w:val="000000" w:themeColor="text1"/>
+                <w:sz w:val="20"/>
+                <w:szCs w:val="20"/>
+              </w:rPr>
+              <w:t>회원 관리,</w:t>
+            </w:r>
+            <w:r>
+              <w:rPr>
                 <w:color w:val="000000" w:themeColor="text1"/>
                 <w:sz w:val="20"/>
                 <w:szCs w:val="20"/>
               </w:rPr>
               <w:t xml:space="preserve"> </w:t>
+            </w:r>
+            <w:r>
+              <w:rPr>
+                <w:rFonts w:hint="eastAsia"/>
+                <w:color w:val="000000" w:themeColor="text1"/>
+                <w:sz w:val="20"/>
+                <w:szCs w:val="20"/>
+              </w:rPr>
+              <w:t>사진 등록,</w:t>
+            </w:r>
+            <w:r>
+              <w:rPr>
+                <w:color w:val="000000" w:themeColor="text1"/>
+                <w:sz w:val="20"/>
+                <w:szCs w:val="20"/>
+              </w:rPr>
+              <w:t xml:space="preserve"> </w:t>
+            </w:r>
+            <w:r>
+              <w:rPr>
+                <w:rFonts w:hint="eastAsia"/>
+                <w:color w:val="000000" w:themeColor="text1"/>
+                <w:sz w:val="20"/>
+                <w:szCs w:val="20"/>
+              </w:rPr>
+              <w:t>얼굴인식</w:t>
+            </w:r>
+            <w:r>
+              <w:rPr>
+                <w:rFonts w:hint="eastAsia"/>
+                <w:color w:val="000000" w:themeColor="text1"/>
+                <w:sz w:val="20"/>
+                <w:szCs w:val="20"/>
+              </w:rPr>
+              <w:t xml:space="preserve"> 기능</w:t>
             </w:r>
           </w:p>
         </w:tc>
@@ -2882,6 +3166,21 @@
           </w:tcPr>
           <w:p>
             <w:pPr>
+              <w:ind w:firstLineChars="50"/>
+              <w:rPr>
+                <w:color w:val="000000" w:themeColor="text1"/>
+                <w:sz w:val="20"/>
+                <w:szCs w:val="20"/>
+              </w:rPr>
+            </w:pPr>
+          </w:p>
+        </w:tc>
+        <w:tc>
+          <w:tcPr>
+            <w:tcW w:w="1559" w:type="dxa"/>
+          </w:tcPr>
+          <w:p>
+            <w:pPr>
               <w:ind w:firstLine="200"/>
               <w:rPr>
                 <w:color w:val="000000" w:themeColor="text1"/>
@@ -2893,26 +3192,11 @@
         </w:tc>
         <w:tc>
           <w:tcPr>
-            <w:tcW w:w="1559" w:type="dxa"/>
-          </w:tcPr>
-          <w:p>
-            <w:pPr>
-              <w:ind w:firstLine="200"/>
-              <w:rPr>
-                <w:color w:val="000000" w:themeColor="text1"/>
-                <w:sz w:val="20"/>
-                <w:szCs w:val="20"/>
-              </w:rPr>
-            </w:pPr>
-          </w:p>
-        </w:tc>
-        <w:tc>
-          <w:tcPr>
             <w:tcW w:w="5812" w:type="dxa"/>
           </w:tcPr>
           <w:p>
             <w:pPr>
-              <w:ind w:firstLine="200"/>
+              <w:ind w:firstLineChars="50"/>
               <w:rPr>
                 <w:color w:val="000000" w:themeColor="text1"/>
                 <w:sz w:val="20"/>
@@ -2955,9 +3239,16 @@
         <w:autoSpaceDN/>
         <w:ind w:firstLineChars="0" w:firstLine="0"/>
         <w:rPr>
-          <w:color w:val="000000" w:themeColor="text1"/>
-        </w:rPr>
-      </w:pPr>
+          <w:rFonts w:hint="eastAsia"/>
+          <w:color w:val="000000" w:themeColor="text1"/>
+        </w:rPr>
+      </w:pPr>
+      <w:r>
+        <w:rPr>
+          <w:color w:val="000000" w:themeColor="text1"/>
+        </w:rPr>
+        <w:br w:type="page"/>
+      </w:r>
     </w:p>
     <w:p>
       <w:pPr>
@@ -2972,6 +3263,7 @@
           <w:rFonts w:hint="eastAsia"/>
           <w:color w:val="000000" w:themeColor="text1"/>
         </w:rPr>
+        <w:lastRenderedPageBreak/>
         <w:t>개발 계획</w:t>
       </w:r>
       <w:bookmarkEnd w:id="5"/>
@@ -3220,7 +3512,6 @@
                 <w:sz w:val="20"/>
                 <w:szCs w:val="20"/>
               </w:rPr>
-              <w:lastRenderedPageBreak/>
               <w:t>5월 4일</w:t>
             </w:r>
           </w:p>
@@ -4255,16 +4546,9 @@
     </w:tbl>
     <w:p>
       <w:pPr>
-        <w:ind w:firstLine="220"/>
-        <w:rPr>
-          <w:color w:val="000000" w:themeColor="text1"/>
-        </w:rPr>
-      </w:pPr>
-    </w:p>
-    <w:p>
-      <w:pPr>
-        <w:ind w:firstLine="220"/>
-        <w:rPr>
+        <w:ind w:firstLineChars="0" w:firstLine="0"/>
+        <w:rPr>
+          <w:rFonts w:hint="eastAsia"/>
           <w:color w:val="000000" w:themeColor="text1"/>
         </w:rPr>
       </w:pPr>
@@ -4758,66 +5042,12 @@
           </w:p>
         </w:tc>
       </w:tr>
-      <w:tr>
-        <w:tc>
-          <w:tcPr>
-            <w:tcW w:w="2830" w:type="dxa"/>
-          </w:tcPr>
-          <w:p>
-            <w:pPr>
-              <w:ind w:firstLineChars="50"/>
-              <w:rPr>
-                <w:color w:val="000000" w:themeColor="text1"/>
-                <w:sz w:val="20"/>
-                <w:szCs w:val="20"/>
-              </w:rPr>
-            </w:pPr>
-          </w:p>
-        </w:tc>
-        <w:tc>
-          <w:tcPr>
-            <w:tcW w:w="3402" w:type="dxa"/>
-          </w:tcPr>
-          <w:p>
-            <w:pPr>
-              <w:ind w:firstLine="200"/>
-              <w:rPr>
-                <w:color w:val="000000" w:themeColor="text1"/>
-                <w:sz w:val="20"/>
-                <w:szCs w:val="20"/>
-              </w:rPr>
-            </w:pPr>
-          </w:p>
-        </w:tc>
-        <w:tc>
-          <w:tcPr>
-            <w:tcW w:w="2835" w:type="dxa"/>
-          </w:tcPr>
-          <w:p>
-            <w:pPr>
-              <w:ind w:firstLine="200"/>
-              <w:rPr>
-                <w:color w:val="000000" w:themeColor="text1"/>
-                <w:sz w:val="20"/>
-                <w:szCs w:val="20"/>
-              </w:rPr>
-            </w:pPr>
-          </w:p>
-        </w:tc>
-      </w:tr>
     </w:tbl>
     <w:p>
       <w:pPr>
-        <w:ind w:firstLine="220"/>
-        <w:rPr>
-          <w:color w:val="000000" w:themeColor="text1"/>
-        </w:rPr>
-      </w:pPr>
-    </w:p>
-    <w:p>
-      <w:pPr>
-        <w:ind w:firstLine="220"/>
-        <w:rPr>
+        <w:ind w:firstLineChars="0" w:firstLine="0"/>
+        <w:rPr>
+          <w:rFonts w:hint="eastAsia"/>
           <w:color w:val="000000" w:themeColor="text1"/>
         </w:rPr>
       </w:pPr>
@@ -4978,23 +5208,16 @@
                 <w:sz w:val="16"/>
                 <w:szCs w:val="16"/>
               </w:rPr>
-              <w:t>[공용] AWS 프로젝트 서버</w:t>
-            </w:r>
-          </w:p>
-        </w:tc>
-        <w:tc>
-          <w:tcPr>
-            <w:tcW w:w="3827" w:type="dxa"/>
-          </w:tcPr>
-          <w:p>
-            <w:pPr>
-              <w:ind w:firstLineChars="0" w:firstLine="0"/>
+              <w:t xml:space="preserve">[공용] 학습용 </w:t>
+            </w:r>
+            <w:r>
               <w:rPr>
                 <w:color w:val="000000" w:themeColor="text1"/>
                 <w:sz w:val="16"/>
                 <w:szCs w:val="16"/>
               </w:rPr>
-            </w:pPr>
+              <w:t xml:space="preserve">GPU </w:t>
+            </w:r>
             <w:r>
               <w:rPr>
                 <w:rFonts w:hint="eastAsia"/>
@@ -5002,17 +5225,23 @@
                 <w:sz w:val="16"/>
                 <w:szCs w:val="16"/>
               </w:rPr>
-              <w:t xml:space="preserve">※ 팀 당 1대 </w:t>
-            </w:r>
-            <w:r>
-              <w:rPr>
-                <w:rFonts w:hint="eastAsia"/>
+              <w:t>서버</w:t>
+            </w:r>
+          </w:p>
+        </w:tc>
+        <w:tc>
+          <w:tcPr>
+            <w:tcW w:w="3827" w:type="dxa"/>
+          </w:tcPr>
+          <w:p>
+            <w:pPr>
+              <w:ind w:firstLineChars="0" w:firstLine="0"/>
+              <w:rPr>
                 <w:color w:val="000000" w:themeColor="text1"/>
                 <w:sz w:val="16"/>
                 <w:szCs w:val="16"/>
               </w:rPr>
-              <w:t xml:space="preserve">수량을 </w:t>
-            </w:r>
+            </w:pPr>
             <w:r>
               <w:rPr>
                 <w:rFonts w:hint="eastAsia"/>
@@ -5020,44 +5249,64 @@
                 <w:sz w:val="16"/>
                 <w:szCs w:val="16"/>
               </w:rPr>
-              <w:t xml:space="preserve">기본 지급하니, 1대 이상의 </w:t>
-            </w:r>
-            <w:r>
-              <w:rPr>
-                <w:rFonts w:hint="eastAsia"/>
+              <w:t>신청</w:t>
+            </w:r>
+          </w:p>
+        </w:tc>
+        <w:tc>
+          <w:tcPr>
+            <w:tcW w:w="851" w:type="dxa"/>
+          </w:tcPr>
+          <w:p>
+            <w:pPr>
+              <w:ind w:firstLineChars="112" w:firstLine="179"/>
+              <w:rPr>
                 <w:color w:val="000000" w:themeColor="text1"/>
                 <w:sz w:val="16"/>
                 <w:szCs w:val="16"/>
               </w:rPr>
-              <w:t>수량</w:t>
-            </w:r>
-            <w:r>
-              <w:rPr>
+            </w:pPr>
+            <w:r>
+              <w:rPr>
+                <w:rFonts w:hint="eastAsia"/>
                 <w:color w:val="000000" w:themeColor="text1"/>
                 <w:sz w:val="16"/>
                 <w:szCs w:val="16"/>
               </w:rPr>
-              <w:t xml:space="preserve"> </w:t>
-            </w:r>
-            <w:r>
-              <w:rPr>
-                <w:rFonts w:hint="eastAsia"/>
+              <w:t>O</w:t>
+            </w:r>
+          </w:p>
+        </w:tc>
+        <w:tc>
+          <w:tcPr>
+            <w:tcW w:w="1933" w:type="dxa"/>
+          </w:tcPr>
+          <w:p>
+            <w:pPr>
+              <w:ind w:firstLine="160"/>
+              <w:rPr>
                 <w:color w:val="000000" w:themeColor="text1"/>
                 <w:sz w:val="16"/>
                 <w:szCs w:val="16"/>
               </w:rPr>
-              <w:t>또는 특이 사</w:t>
-            </w:r>
-            <w:r>
-              <w:rPr>
-                <w:rFonts w:hint="eastAsia"/>
+            </w:pPr>
+          </w:p>
+        </w:tc>
+      </w:tr>
+      <w:tr>
+        <w:tc>
+          <w:tcPr>
+            <w:tcW w:w="2405" w:type="dxa"/>
+          </w:tcPr>
+          <w:p>
+            <w:pPr>
+              <w:ind w:firstLine="160"/>
+              <w:rPr>
                 <w:color w:val="000000" w:themeColor="text1"/>
                 <w:sz w:val="16"/>
                 <w:szCs w:val="16"/>
               </w:rPr>
-              <w:t xml:space="preserve">양 </w:t>
-            </w:r>
-            <w:proofErr w:type="spellStart"/>
+            </w:pPr>
             <w:r>
               <w:rPr>
                 <w:rFonts w:hint="eastAsia"/>
@@ -5065,18 +5314,23 @@
                 <w:sz w:val="16"/>
                 <w:szCs w:val="16"/>
               </w:rPr>
-              <w:t>필요시</w:t>
-            </w:r>
-            <w:r>
-              <w:rPr>
-                <w:rFonts w:hint="eastAsia"/>
+              <w:t>라이선스/사용료</w:t>
+            </w:r>
+          </w:p>
+        </w:tc>
+        <w:tc>
+          <w:tcPr>
+            <w:tcW w:w="3827" w:type="dxa"/>
+          </w:tcPr>
+          <w:p>
+            <w:pPr>
+              <w:ind w:firstLineChars="0" w:firstLine="0"/>
+              <w:rPr>
                 <w:color w:val="000000" w:themeColor="text1"/>
                 <w:sz w:val="16"/>
                 <w:szCs w:val="16"/>
               </w:rPr>
-              <w:t>에만</w:t>
-            </w:r>
-            <w:proofErr w:type="spellEnd"/>
+            </w:pPr>
             <w:r>
               <w:rPr>
                 <w:rFonts w:hint="eastAsia"/>
@@ -5084,7 +5338,7 @@
                 <w:sz w:val="16"/>
                 <w:szCs w:val="16"/>
               </w:rPr>
-              <w:t xml:space="preserve"> 기입</w:t>
+              <w:t>안드로이드 개발자 등록</w:t>
             </w:r>
           </w:p>
         </w:tc>
@@ -5103,36 +5357,71 @@
             </w:pPr>
             <w:r>
               <w:rPr>
+                <w:rFonts w:hint="eastAsia"/>
                 <w:color w:val="000000" w:themeColor="text1"/>
                 <w:sz w:val="16"/>
                 <w:szCs w:val="16"/>
               </w:rPr>
-              <w:t xml:space="preserve">0 </w:t>
-            </w:r>
-            <w:r>
-              <w:rPr>
-                <w:rFonts w:hint="eastAsia"/>
+              <w:t>1</w:t>
+            </w:r>
+            <w:r>
+              <w:rPr>
                 <w:color w:val="000000" w:themeColor="text1"/>
                 <w:sz w:val="16"/>
                 <w:szCs w:val="16"/>
               </w:rPr>
-              <w:t>EA</w:t>
-            </w:r>
-          </w:p>
-        </w:tc>
-        <w:tc>
-          <w:tcPr>
-            <w:tcW w:w="1933" w:type="dxa"/>
-          </w:tcPr>
-          <w:p>
-            <w:pPr>
-              <w:ind w:firstLine="160"/>
-              <w:rPr>
+              <w:t xml:space="preserve"> </w:t>
+            </w:r>
+            <w:r>
+              <w:rPr>
+                <w:rFonts w:hint="eastAsia"/>
                 <w:color w:val="000000" w:themeColor="text1"/>
                 <w:sz w:val="16"/>
                 <w:szCs w:val="16"/>
               </w:rPr>
-            </w:pPr>
+              <w:t>EA</w:t>
+            </w:r>
+          </w:p>
+        </w:tc>
+        <w:tc>
+          <w:tcPr>
+            <w:tcW w:w="1933" w:type="dxa"/>
+          </w:tcPr>
+          <w:p>
+            <w:pPr>
+              <w:ind w:firstLineChars="0" w:firstLine="0"/>
+              <w:rPr>
+                <w:color w:val="000000" w:themeColor="text1"/>
+                <w:sz w:val="16"/>
+                <w:szCs w:val="16"/>
+              </w:rPr>
+            </w:pPr>
+            <w:r>
+              <w:rPr>
+                <w:rFonts w:hint="eastAsia"/>
+                <w:color w:val="000000" w:themeColor="text1"/>
+                <w:sz w:val="16"/>
+                <w:szCs w:val="16"/>
+              </w:rPr>
+              <w:t>$25</w:t>
+            </w:r>
+            <w:r>
+              <w:rPr>
+                <w:color w:val="000000" w:themeColor="text1"/>
+                <w:sz w:val="16"/>
+                <w:szCs w:val="16"/>
+              </w:rPr>
+              <w:t xml:space="preserve"> / </w:t>
+            </w:r>
+            <w:r>
+              <w:rPr>
+                <w:rFonts w:hint="eastAsia"/>
+                <w:color w:val="000000" w:themeColor="text1"/>
+                <w:sz w:val="16"/>
+                <w:szCs w:val="16"/>
+              </w:rPr>
+              <w:t>년</w:t>
+            </w:r>
           </w:p>
         </w:tc>
       </w:tr>
@@ -5157,16 +5446,24 @@
                 <w:sz w:val="16"/>
                 <w:szCs w:val="16"/>
               </w:rPr>
-              <w:t xml:space="preserve">[공용] 학습용 </w:t>
-            </w:r>
-            <w:r>
+              <w:t>도서</w:t>
+            </w:r>
+          </w:p>
+        </w:tc>
+        <w:tc>
+          <w:tcPr>
+            <w:tcW w:w="3827" w:type="dxa"/>
+          </w:tcPr>
+          <w:p>
+            <w:pPr>
+              <w:ind w:firstLineChars="0" w:firstLine="0"/>
               <w:rPr>
                 <w:color w:val="000000" w:themeColor="text1"/>
                 <w:sz w:val="16"/>
                 <w:szCs w:val="16"/>
               </w:rPr>
-              <w:t xml:space="preserve">GPU </w:t>
-            </w:r>
+            </w:pPr>
+            <w:proofErr w:type="spellStart"/>
             <w:r>
               <w:rPr>
                 <w:rFonts w:hint="eastAsia"/>
@@ -5174,23 +5471,19 @@
                 <w:sz w:val="16"/>
                 <w:szCs w:val="16"/>
               </w:rPr>
-              <w:t>서버</w:t>
-            </w:r>
-          </w:p>
-        </w:tc>
-        <w:tc>
-          <w:tcPr>
-            <w:tcW w:w="3827" w:type="dxa"/>
-          </w:tcPr>
-          <w:p>
-            <w:pPr>
-              <w:ind w:firstLineChars="0" w:firstLine="0"/>
-              <w:rPr>
+              <w:t>깡샘의</w:t>
+            </w:r>
+            <w:proofErr w:type="spellEnd"/>
+            <w:r>
+              <w:rPr>
+                <w:rFonts w:hint="eastAsia"/>
                 <w:color w:val="000000" w:themeColor="text1"/>
                 <w:sz w:val="16"/>
                 <w:szCs w:val="16"/>
               </w:rPr>
-            </w:pPr>
+              <w:t xml:space="preserve"> 안드로이드 프로그래밍(</w:t>
+            </w:r>
+            <w:proofErr w:type="spellStart"/>
             <w:r>
               <w:rPr>
                 <w:rFonts w:hint="eastAsia"/>
@@ -5198,34 +5491,41 @@
                 <w:sz w:val="16"/>
                 <w:szCs w:val="16"/>
               </w:rPr>
-              <w:t>신청</w:t>
-            </w:r>
-          </w:p>
-          <w:p>
-            <w:pPr>
-              <w:ind w:firstLineChars="0" w:firstLine="0"/>
-              <w:rPr>
+              <w:t>루비페이퍼</w:t>
+            </w:r>
+            <w:proofErr w:type="spellEnd"/>
+            <w:r>
+              <w:rPr>
+                <w:rFonts w:hint="eastAsia"/>
                 <w:color w:val="000000" w:themeColor="text1"/>
                 <w:sz w:val="16"/>
                 <w:szCs w:val="16"/>
               </w:rPr>
-            </w:pPr>
-            <w:r>
-              <w:rPr>
-                <w:rFonts w:hint="eastAsia"/>
+              <w:t>)</w:t>
+            </w:r>
+          </w:p>
+        </w:tc>
+        <w:tc>
+          <w:tcPr>
+            <w:tcW w:w="851" w:type="dxa"/>
+          </w:tcPr>
+          <w:p>
+            <w:pPr>
+              <w:ind w:firstLine="160"/>
+              <w:rPr>
                 <w:color w:val="000000" w:themeColor="text1"/>
                 <w:sz w:val="16"/>
                 <w:szCs w:val="16"/>
               </w:rPr>
-              <w:t xml:space="preserve">※ </w:t>
-            </w:r>
-            <w:r>
-              <w:rPr>
+            </w:pPr>
+            <w:r>
+              <w:rPr>
+                <w:rFonts w:hint="eastAsia"/>
                 <w:color w:val="000000" w:themeColor="text1"/>
                 <w:sz w:val="16"/>
                 <w:szCs w:val="16"/>
               </w:rPr>
-              <w:t>AI</w:t>
+              <w:t>1</w:t>
             </w:r>
             <w:r>
               <w:rPr>
@@ -5242,17 +5542,23 @@
                 <w:sz w:val="16"/>
                 <w:szCs w:val="16"/>
               </w:rPr>
-              <w:t>/</w:t>
-            </w:r>
-            <w:r>
+              <w:t>EA</w:t>
+            </w:r>
+          </w:p>
+        </w:tc>
+        <w:tc>
+          <w:tcPr>
+            <w:tcW w:w="1933" w:type="dxa"/>
+          </w:tcPr>
+          <w:p>
+            <w:pPr>
+              <w:ind w:firstLineChars="0" w:firstLine="0"/>
               <w:rPr>
                 <w:color w:val="000000" w:themeColor="text1"/>
                 <w:sz w:val="16"/>
                 <w:szCs w:val="16"/>
               </w:rPr>
-              <w:t xml:space="preserve"> </w:t>
-            </w:r>
-            <w:proofErr w:type="spellStart"/>
+            </w:pPr>
             <w:r>
               <w:rPr>
                 <w:rFonts w:hint="eastAsia"/>
@@ -5260,65 +5566,188 @@
                 <w:sz w:val="16"/>
                 <w:szCs w:val="16"/>
               </w:rPr>
-              <w:t>딥러닝</w:t>
-            </w:r>
-            <w:proofErr w:type="spellEnd"/>
-            <w:r>
-              <w:rPr>
+              <w:t>43</w:t>
+            </w:r>
+            <w:r>
+              <w:rPr>
+                <w:rFonts w:hint="eastAsia"/>
                 <w:color w:val="000000" w:themeColor="text1"/>
                 <w:sz w:val="16"/>
                 <w:szCs w:val="16"/>
               </w:rPr>
-              <w:t xml:space="preserve"> </w:t>
-            </w:r>
-            <w:r>
-              <w:rPr>
-                <w:rFonts w:hint="eastAsia"/>
+              <w:t>,000 원</w:t>
+            </w:r>
+          </w:p>
+        </w:tc>
+      </w:tr>
+      <w:tr>
+        <w:tc>
+          <w:tcPr>
+            <w:tcW w:w="2405" w:type="dxa"/>
+          </w:tcPr>
+          <w:p>
+            <w:pPr>
+              <w:ind w:firstLine="160"/>
+              <w:rPr>
                 <w:color w:val="000000" w:themeColor="text1"/>
                 <w:sz w:val="16"/>
                 <w:szCs w:val="16"/>
               </w:rPr>
-              <w:t>프로젝트에 국한함</w:t>
-            </w:r>
-          </w:p>
-        </w:tc>
-        <w:tc>
-          <w:tcPr>
-            <w:tcW w:w="851" w:type="dxa"/>
-          </w:tcPr>
-          <w:p>
-            <w:pPr>
-              <w:ind w:firstLineChars="200" w:firstLine="320"/>
-              <w:rPr>
+            </w:pPr>
+            <w:r>
+              <w:rPr>
+                <w:rFonts w:hint="eastAsia"/>
                 <w:color w:val="000000" w:themeColor="text1"/>
                 <w:sz w:val="16"/>
                 <w:szCs w:val="16"/>
               </w:rPr>
-            </w:pPr>
-            <w:r>
-              <w:rPr>
-                <w:rFonts w:hint="eastAsia"/>
+              <w:t>도서</w:t>
+            </w:r>
+          </w:p>
+        </w:tc>
+        <w:tc>
+          <w:tcPr>
+            <w:tcW w:w="3827" w:type="dxa"/>
+          </w:tcPr>
+          <w:p>
+            <w:pPr>
+              <w:ind w:firstLineChars="0" w:firstLine="0"/>
+              <w:rPr>
                 <w:color w:val="000000" w:themeColor="text1"/>
                 <w:sz w:val="16"/>
                 <w:szCs w:val="16"/>
               </w:rPr>
-              <w:t>O</w:t>
-            </w:r>
-          </w:p>
-        </w:tc>
-        <w:tc>
-          <w:tcPr>
-            <w:tcW w:w="1933" w:type="dxa"/>
-          </w:tcPr>
-          <w:p>
-            <w:pPr>
-              <w:ind w:firstLine="160"/>
-              <w:rPr>
+            </w:pPr>
+            <w:r>
+              <w:rPr>
+                <w:rFonts w:hint="eastAsia"/>
                 <w:color w:val="000000" w:themeColor="text1"/>
                 <w:sz w:val="16"/>
                 <w:szCs w:val="16"/>
               </w:rPr>
-            </w:pPr>
+              <w:t xml:space="preserve">이것이 안드로이드다 with </w:t>
+            </w:r>
+            <w:proofErr w:type="spellStart"/>
+            <w:r>
+              <w:rPr>
+                <w:rFonts w:hint="eastAsia"/>
+                <w:color w:val="000000" w:themeColor="text1"/>
+                <w:sz w:val="16"/>
+                <w:szCs w:val="16"/>
+              </w:rPr>
+              <w:t>코틀린</w:t>
+            </w:r>
+            <w:proofErr w:type="spellEnd"/>
+            <w:r>
+              <w:rPr>
+                <w:rFonts w:hint="eastAsia"/>
+                <w:color w:val="000000" w:themeColor="text1"/>
+                <w:sz w:val="16"/>
+                <w:szCs w:val="16"/>
+              </w:rPr>
+              <w:t>(</w:t>
+            </w:r>
+            <w:proofErr w:type="spellStart"/>
+            <w:r>
+              <w:rPr>
+                <w:rFonts w:hint="eastAsia"/>
+                <w:color w:val="000000" w:themeColor="text1"/>
+                <w:sz w:val="16"/>
+                <w:szCs w:val="16"/>
+              </w:rPr>
+              <w:t>한빛미디어</w:t>
+            </w:r>
+            <w:proofErr w:type="spellEnd"/>
+            <w:r>
+              <w:rPr>
+                <w:rFonts w:hint="eastAsia"/>
+                <w:color w:val="000000" w:themeColor="text1"/>
+                <w:sz w:val="16"/>
+                <w:szCs w:val="16"/>
+              </w:rPr>
+              <w:t>)</w:t>
+            </w:r>
+          </w:p>
+        </w:tc>
+        <w:tc>
+          <w:tcPr>
+            <w:tcW w:w="851" w:type="dxa"/>
+          </w:tcPr>
+          <w:p>
+            <w:pPr>
+              <w:ind w:firstLine="160"/>
+              <w:rPr>
+                <w:color w:val="000000" w:themeColor="text1"/>
+                <w:sz w:val="16"/>
+                <w:szCs w:val="16"/>
+              </w:rPr>
+            </w:pPr>
+            <w:r>
+              <w:rPr>
+                <w:rFonts w:hint="eastAsia"/>
+                <w:color w:val="000000" w:themeColor="text1"/>
+                <w:sz w:val="16"/>
+                <w:szCs w:val="16"/>
+              </w:rPr>
+              <w:t>1</w:t>
+            </w:r>
+            <w:r>
+              <w:rPr>
+                <w:color w:val="000000" w:themeColor="text1"/>
+                <w:sz w:val="16"/>
+                <w:szCs w:val="16"/>
+              </w:rPr>
+              <w:t xml:space="preserve"> </w:t>
+            </w:r>
+            <w:r>
+              <w:rPr>
+                <w:color w:val="000000" w:themeColor="text1"/>
+                <w:sz w:val="16"/>
+                <w:szCs w:val="16"/>
+              </w:rPr>
+              <w:t>EA</w:t>
+            </w:r>
+          </w:p>
+        </w:tc>
+        <w:tc>
+          <w:tcPr>
+            <w:tcW w:w="1933" w:type="dxa"/>
+          </w:tcPr>
+          <w:p>
+            <w:pPr>
+              <w:ind w:firstLineChars="0" w:firstLine="0"/>
+              <w:rPr>
+                <w:color w:val="000000" w:themeColor="text1"/>
+                <w:sz w:val="16"/>
+                <w:szCs w:val="16"/>
+              </w:rPr>
+            </w:pPr>
+            <w:r>
+              <w:rPr>
+                <w:rFonts w:hint="eastAsia"/>
+                <w:color w:val="000000" w:themeColor="text1"/>
+                <w:sz w:val="16"/>
+                <w:szCs w:val="16"/>
+              </w:rPr>
+              <w:t>34,000</w:t>
+            </w:r>
+            <w:r>
+              <w:rPr>
+                <w:color w:val="000000" w:themeColor="text1"/>
+                <w:sz w:val="16"/>
+                <w:szCs w:val="16"/>
+              </w:rPr>
+              <w:t xml:space="preserve"> </w:t>
+            </w:r>
+            <w:r>
+              <w:rPr>
+                <w:rFonts w:hint="eastAsia"/>
+                <w:color w:val="000000" w:themeColor="text1"/>
+                <w:sz w:val="16"/>
+                <w:szCs w:val="16"/>
+              </w:rPr>
+              <w:t>원</w:t>
+            </w:r>
           </w:p>
         </w:tc>
       </w:tr>
@@ -5331,6 +5760,7 @@
             <w:pPr>
               <w:ind w:firstLine="160"/>
               <w:rPr>
+                <w:rFonts w:hint="eastAsia"/>
                 <w:color w:val="000000" w:themeColor="text1"/>
                 <w:sz w:val="16"/>
                 <w:szCs w:val="16"/>
@@ -5343,7 +5773,7 @@
                 <w:sz w:val="16"/>
                 <w:szCs w:val="16"/>
               </w:rPr>
-              <w:t>라이선스/사용료</w:t>
+              <w:t>인터넷 강의</w:t>
             </w:r>
           </w:p>
         </w:tc>
@@ -5355,11 +5785,13 @@
             <w:pPr>
               <w:ind w:firstLineChars="0" w:firstLine="0"/>
               <w:rPr>
+                <w:rFonts w:hint="eastAsia"/>
                 <w:color w:val="000000" w:themeColor="text1"/>
                 <w:sz w:val="16"/>
                 <w:szCs w:val="16"/>
               </w:rPr>
             </w:pPr>
+            <w:proofErr w:type="spellStart"/>
             <w:r>
               <w:rPr>
                 <w:rFonts w:hint="eastAsia"/>
@@ -5367,9 +5799,9 @@
                 <w:sz w:val="16"/>
                 <w:szCs w:val="16"/>
               </w:rPr>
-              <w:t xml:space="preserve">구글 </w:t>
-            </w:r>
-            <w:proofErr w:type="spellStart"/>
+              <w:t>코틀린</w:t>
+            </w:r>
+            <w:proofErr w:type="spellEnd"/>
             <w:r>
               <w:rPr>
                 <w:rFonts w:hint="eastAsia"/>
@@ -5377,9 +5809,9 @@
                 <w:sz w:val="16"/>
                 <w:szCs w:val="16"/>
               </w:rPr>
-              <w:t>클라우드</w:t>
-            </w:r>
-            <w:proofErr w:type="spellEnd"/>
+              <w:t xml:space="preserve"> 기반 안드로이드 </w:t>
+            </w:r>
+            <w:proofErr w:type="spellStart"/>
             <w:r>
               <w:rPr>
                 <w:rFonts w:hint="eastAsia"/>
@@ -5387,8 +5819,9 @@
                 <w:sz w:val="16"/>
                 <w:szCs w:val="16"/>
               </w:rPr>
-              <w:t xml:space="preserve"> </w:t>
-            </w:r>
+              <w:t>앱개발</w:t>
+            </w:r>
+            <w:proofErr w:type="spellEnd"/>
             <w:r>
               <w:rPr>
                 <w:rFonts w:hint="eastAsia"/>
@@ -5396,83 +5829,92 @@
                 <w:sz w:val="16"/>
                 <w:szCs w:val="16"/>
               </w:rPr>
-              <w:t xml:space="preserve">(FIREBASE) + </w:t>
-            </w:r>
-            <w:proofErr w:type="spellStart"/>
-            <w:r>
+              <w:t xml:space="preserve"> 기본 1단계</w:t>
+            </w:r>
+          </w:p>
+        </w:tc>
+        <w:tc>
+          <w:tcPr>
+            <w:tcW w:w="851" w:type="dxa"/>
+          </w:tcPr>
+          <w:p>
+            <w:pPr>
+              <w:ind w:firstLine="160"/>
               <w:rPr>
                 <w:rFonts w:hint="eastAsia"/>
                 <w:color w:val="000000" w:themeColor="text1"/>
                 <w:sz w:val="16"/>
                 <w:szCs w:val="16"/>
               </w:rPr>
-              <w:t>구글맵</w:t>
-            </w:r>
-            <w:proofErr w:type="spellEnd"/>
-            <w:r>
-              <w:rPr>
-                <w:rFonts w:hint="eastAsia"/>
+            </w:pPr>
+            <w:r>
+              <w:rPr>
                 <w:color w:val="000000" w:themeColor="text1"/>
                 <w:sz w:val="16"/>
                 <w:szCs w:val="16"/>
               </w:rPr>
-              <w:t xml:space="preserve"> </w:t>
-            </w:r>
-            <w:r>
-              <w:rPr>
+              <w:t>O</w:t>
+            </w:r>
+          </w:p>
+        </w:tc>
+        <w:tc>
+          <w:tcPr>
+            <w:tcW w:w="1933" w:type="dxa"/>
+          </w:tcPr>
+          <w:p>
+            <w:pPr>
+              <w:ind w:firstLineChars="0" w:firstLine="0"/>
+              <w:rPr>
+                <w:rFonts w:hint="eastAsia"/>
                 <w:color w:val="000000" w:themeColor="text1"/>
                 <w:sz w:val="16"/>
                 <w:szCs w:val="16"/>
               </w:rPr>
-              <w:t>API</w:t>
-            </w:r>
-          </w:p>
-        </w:tc>
-        <w:tc>
-          <w:tcPr>
-            <w:tcW w:w="851" w:type="dxa"/>
-          </w:tcPr>
-          <w:p>
-            <w:pPr>
-              <w:ind w:firstLineChars="200" w:firstLine="320"/>
-              <w:rPr>
+            </w:pPr>
+            <w:r>
+              <w:rPr>
+                <w:rFonts w:hint="eastAsia"/>
                 <w:color w:val="000000" w:themeColor="text1"/>
                 <w:sz w:val="16"/>
                 <w:szCs w:val="16"/>
               </w:rPr>
-            </w:pPr>
+              <w:t>27,500</w:t>
+            </w:r>
             <w:r>
               <w:rPr>
                 <w:color w:val="000000" w:themeColor="text1"/>
                 <w:sz w:val="16"/>
                 <w:szCs w:val="16"/>
               </w:rPr>
-              <w:t>-</w:t>
-            </w:r>
-          </w:p>
-        </w:tc>
-        <w:tc>
-          <w:tcPr>
-            <w:tcW w:w="1933" w:type="dxa"/>
-          </w:tcPr>
-          <w:p>
-            <w:pPr>
-              <w:ind w:firstLineChars="0" w:firstLine="0"/>
-              <w:rPr>
+              <w:t xml:space="preserve"> </w:t>
+            </w:r>
+            <w:r>
+              <w:rPr>
+                <w:rFonts w:hint="eastAsia"/>
                 <w:color w:val="000000" w:themeColor="text1"/>
                 <w:sz w:val="16"/>
                 <w:szCs w:val="16"/>
               </w:rPr>
-            </w:pPr>
-            <w:r>
+              <w:t>원</w:t>
+            </w:r>
+          </w:p>
+        </w:tc>
+      </w:tr>
+      <w:tr>
+        <w:tc>
+          <w:tcPr>
+            <w:tcW w:w="2405" w:type="dxa"/>
+          </w:tcPr>
+          <w:p>
+            <w:pPr>
+              <w:ind w:firstLine="160"/>
               <w:rPr>
                 <w:rFonts w:hint="eastAsia"/>
                 <w:color w:val="000000" w:themeColor="text1"/>
                 <w:sz w:val="16"/>
                 <w:szCs w:val="16"/>
               </w:rPr>
-              <w:t>(</w:t>
-            </w:r>
+            </w:pPr>
             <w:r>
               <w:rPr>
                 <w:rFonts w:hint="eastAsia"/>
@@ -5480,24 +5922,35 @@
                 <w:sz w:val="16"/>
                 <w:szCs w:val="16"/>
               </w:rPr>
-              <w:t>예상 비용</w:t>
-            </w:r>
-            <w:r>
-              <w:rPr>
+              <w:t>인터넷 강의</w:t>
+            </w:r>
+          </w:p>
+        </w:tc>
+        <w:tc>
+          <w:tcPr>
+            <w:tcW w:w="3827" w:type="dxa"/>
+          </w:tcPr>
+          <w:p>
+            <w:pPr>
+              <w:ind w:firstLineChars="0" w:firstLine="0"/>
+              <w:rPr>
+                <w:rFonts w:hint="eastAsia"/>
                 <w:color w:val="000000" w:themeColor="text1"/>
                 <w:sz w:val="16"/>
                 <w:szCs w:val="16"/>
               </w:rPr>
-              <w:t>)</w:t>
-            </w:r>
-            <w:r>
-              <w:rPr>
+            </w:pPr>
+            <w:proofErr w:type="spellStart"/>
+            <w:r>
+              <w:rPr>
+                <w:rFonts w:hint="eastAsia"/>
                 <w:color w:val="000000" w:themeColor="text1"/>
                 <w:sz w:val="16"/>
                 <w:szCs w:val="16"/>
               </w:rPr>
-              <w:t xml:space="preserve"> $</w:t>
-            </w:r>
+              <w:t>코틀린</w:t>
+            </w:r>
+            <w:proofErr w:type="spellEnd"/>
             <w:r>
               <w:rPr>
                 <w:rFonts w:hint="eastAsia"/>
@@ -5505,18 +5958,19 @@
                 <w:sz w:val="16"/>
                 <w:szCs w:val="16"/>
               </w:rPr>
-              <w:t>100</w:t>
-            </w:r>
-          </w:p>
-          <w:p>
-            <w:pPr>
-              <w:ind w:firstLineChars="0" w:firstLine="0"/>
-              <w:rPr>
+              <w:t xml:space="preserve"> 기반 안드로이드 </w:t>
+            </w:r>
+            <w:proofErr w:type="spellStart"/>
+            <w:r>
+              <w:rPr>
+                <w:rFonts w:hint="eastAsia"/>
                 <w:color w:val="000000" w:themeColor="text1"/>
                 <w:sz w:val="16"/>
                 <w:szCs w:val="16"/>
               </w:rPr>
-            </w:pPr>
+              <w:t>앱개발</w:t>
+            </w:r>
+            <w:proofErr w:type="spellEnd"/>
             <w:r>
               <w:rPr>
                 <w:rFonts w:hint="eastAsia"/>
@@ -5524,34 +5978,48 @@
                 <w:sz w:val="16"/>
                 <w:szCs w:val="16"/>
               </w:rPr>
-              <w:t xml:space="preserve">※ </w:t>
-            </w:r>
-            <w:r>
-              <w:rPr>
+              <w:t xml:space="preserve"> 심화 2단계</w:t>
+            </w:r>
+          </w:p>
+        </w:tc>
+        <w:tc>
+          <w:tcPr>
+            <w:tcW w:w="851" w:type="dxa"/>
+          </w:tcPr>
+          <w:p>
+            <w:pPr>
+              <w:ind w:firstLine="160"/>
+              <w:rPr>
+                <w:rFonts w:hint="eastAsia"/>
                 <w:color w:val="000000" w:themeColor="text1"/>
                 <w:sz w:val="16"/>
                 <w:szCs w:val="16"/>
               </w:rPr>
-              <w:t>사용</w:t>
-            </w:r>
-            <w:r>
-              <w:rPr>
-                <w:rFonts w:hint="eastAsia"/>
+            </w:pPr>
+            <w:r>
+              <w:rPr>
                 <w:color w:val="000000" w:themeColor="text1"/>
                 <w:sz w:val="16"/>
                 <w:szCs w:val="16"/>
               </w:rPr>
-              <w:t>량에 따라</w:t>
-            </w:r>
-            <w:r>
-              <w:rPr>
+              <w:t>O</w:t>
+            </w:r>
+          </w:p>
+        </w:tc>
+        <w:tc>
+          <w:tcPr>
+            <w:tcW w:w="1933" w:type="dxa"/>
+          </w:tcPr>
+          <w:p>
+            <w:pPr>
+              <w:ind w:firstLineChars="0" w:firstLine="0"/>
+              <w:rPr>
+                <w:rFonts w:hint="eastAsia"/>
                 <w:color w:val="000000" w:themeColor="text1"/>
                 <w:sz w:val="16"/>
                 <w:szCs w:val="16"/>
               </w:rPr>
-              <w:t xml:space="preserve"> </w:t>
-            </w:r>
-            <w:proofErr w:type="spellStart"/>
+            </w:pPr>
             <w:r>
               <w:rPr>
                 <w:rFonts w:hint="eastAsia"/>
@@ -5559,9 +6027,25 @@
                 <w:sz w:val="16"/>
                 <w:szCs w:val="16"/>
               </w:rPr>
-              <w:t>과금</w:t>
-            </w:r>
-            <w:proofErr w:type="spellEnd"/>
+              <w:t>27,500</w:t>
+            </w:r>
+            <w:r>
+              <w:rPr>
+                <w:color w:val="000000" w:themeColor="text1"/>
+                <w:sz w:val="16"/>
+                <w:szCs w:val="16"/>
+              </w:rPr>
+              <w:t xml:space="preserve"> </w:t>
+            </w:r>
+            <w:r>
+              <w:rPr>
+                <w:rFonts w:hint="eastAsia"/>
+                <w:color w:val="000000" w:themeColor="text1"/>
+                <w:sz w:val="16"/>
+                <w:szCs w:val="16"/>
+              </w:rPr>
+              <w:t>원</w:t>
+            </w:r>
           </w:p>
         </w:tc>
       </w:tr>
@@ -5586,7 +6070,7 @@
                 <w:sz w:val="16"/>
                 <w:szCs w:val="16"/>
               </w:rPr>
-              <w:t>라이선스/사용료</w:t>
+              <w:t>인터넷 강의</w:t>
             </w:r>
           </w:p>
         </w:tc>
@@ -5603,6 +6087,7 @@
                 <w:szCs w:val="16"/>
               </w:rPr>
             </w:pPr>
+            <w:proofErr w:type="spellStart"/>
             <w:r>
               <w:rPr>
                 <w:rFonts w:hint="eastAsia"/>
@@ -5610,23 +6095,19 @@
                 <w:sz w:val="16"/>
                 <w:szCs w:val="16"/>
               </w:rPr>
-              <w:t>안드로이드 개발자 등록</w:t>
-            </w:r>
-          </w:p>
-        </w:tc>
-        <w:tc>
-          <w:tcPr>
-            <w:tcW w:w="851" w:type="dxa"/>
-          </w:tcPr>
-          <w:p>
-            <w:pPr>
-              <w:ind w:firstLine="160"/>
-              <w:rPr>
+              <w:t>코틀린</w:t>
+            </w:r>
+            <w:proofErr w:type="spellEnd"/>
+            <w:r>
+              <w:rPr>
+                <w:rFonts w:hint="eastAsia"/>
                 <w:color w:val="000000" w:themeColor="text1"/>
                 <w:sz w:val="16"/>
                 <w:szCs w:val="16"/>
               </w:rPr>
-            </w:pPr>
+              <w:t xml:space="preserve"> 기반 안드로이드 </w:t>
+            </w:r>
+            <w:proofErr w:type="spellStart"/>
             <w:r>
               <w:rPr>
                 <w:rFonts w:hint="eastAsia"/>
@@ -5634,343 +6115,65 @@
                 <w:sz w:val="16"/>
                 <w:szCs w:val="16"/>
               </w:rPr>
-              <w:t>1EA</w:t>
-            </w:r>
-          </w:p>
-        </w:tc>
-        <w:tc>
-          <w:tcPr>
-            <w:tcW w:w="1933" w:type="dxa"/>
-          </w:tcPr>
-          <w:p>
-            <w:pPr>
-              <w:ind w:firstLineChars="0" w:firstLine="0"/>
-              <w:rPr>
+              <w:t>앱개발</w:t>
+            </w:r>
+            <w:proofErr w:type="spellEnd"/>
+            <w:r>
+              <w:rPr>
+                <w:rFonts w:hint="eastAsia"/>
                 <w:color w:val="000000" w:themeColor="text1"/>
                 <w:sz w:val="16"/>
                 <w:szCs w:val="16"/>
               </w:rPr>
-            </w:pPr>
-            <w:r>
-              <w:rPr>
-                <w:rFonts w:hint="eastAsia"/>
+              <w:t xml:space="preserve"> 고급 3단계</w:t>
+            </w:r>
+          </w:p>
+        </w:tc>
+        <w:tc>
+          <w:tcPr>
+            <w:tcW w:w="851" w:type="dxa"/>
+          </w:tcPr>
+          <w:p>
+            <w:pPr>
+              <w:ind w:firstLine="160"/>
+              <w:rPr>
                 <w:color w:val="000000" w:themeColor="text1"/>
                 <w:sz w:val="16"/>
                 <w:szCs w:val="16"/>
               </w:rPr>
-              <w:t>$25</w:t>
-            </w:r>
-            <w:r>
-              <w:rPr>
+            </w:pPr>
+            <w:r>
+              <w:rPr>
+                <w:rFonts w:hint="eastAsia"/>
                 <w:color w:val="000000" w:themeColor="text1"/>
                 <w:sz w:val="16"/>
                 <w:szCs w:val="16"/>
               </w:rPr>
-              <w:t xml:space="preserve"> / </w:t>
-            </w:r>
-            <w:r>
-              <w:rPr>
-                <w:rFonts w:hint="eastAsia"/>
+              <w:t>O</w:t>
+            </w:r>
+          </w:p>
+        </w:tc>
+        <w:tc>
+          <w:tcPr>
+            <w:tcW w:w="1933" w:type="dxa"/>
+          </w:tcPr>
+          <w:p>
+            <w:pPr>
+              <w:ind w:firstLineChars="0" w:firstLine="0"/>
+              <w:rPr>
                 <w:color w:val="000000" w:themeColor="text1"/>
                 <w:sz w:val="16"/>
                 <w:szCs w:val="16"/>
               </w:rPr>
-              <w:t>년</w:t>
-            </w:r>
-          </w:p>
-        </w:tc>
-      </w:tr>
-      <w:tr>
-        <w:tc>
-          <w:tcPr>
-            <w:tcW w:w="2405" w:type="dxa"/>
-          </w:tcPr>
-          <w:p>
-            <w:pPr>
-              <w:ind w:firstLine="160"/>
-              <w:rPr>
+            </w:pPr>
+            <w:r>
+              <w:rPr>
+                <w:rFonts w:hint="eastAsia"/>
                 <w:color w:val="000000" w:themeColor="text1"/>
                 <w:sz w:val="16"/>
                 <w:szCs w:val="16"/>
               </w:rPr>
-            </w:pPr>
-            <w:r>
-              <w:rPr>
-                <w:rFonts w:hint="eastAsia"/>
-                <w:color w:val="000000" w:themeColor="text1"/>
-                <w:sz w:val="16"/>
-                <w:szCs w:val="16"/>
-              </w:rPr>
-              <w:t>도서</w:t>
-            </w:r>
-          </w:p>
-        </w:tc>
-        <w:tc>
-          <w:tcPr>
-            <w:tcW w:w="3827" w:type="dxa"/>
-          </w:tcPr>
-          <w:p>
-            <w:pPr>
-              <w:ind w:firstLineChars="0" w:firstLine="0"/>
-              <w:rPr>
-                <w:color w:val="000000" w:themeColor="text1"/>
-                <w:sz w:val="16"/>
-                <w:szCs w:val="16"/>
-              </w:rPr>
-            </w:pPr>
-            <w:proofErr w:type="spellStart"/>
-            <w:r>
-              <w:rPr>
-                <w:rFonts w:hint="eastAsia"/>
-                <w:color w:val="000000" w:themeColor="text1"/>
-                <w:sz w:val="16"/>
-                <w:szCs w:val="16"/>
-              </w:rPr>
-              <w:t>깡샘의</w:t>
-            </w:r>
-            <w:proofErr w:type="spellEnd"/>
-            <w:r>
-              <w:rPr>
-                <w:rFonts w:hint="eastAsia"/>
-                <w:color w:val="000000" w:themeColor="text1"/>
-                <w:sz w:val="16"/>
-                <w:szCs w:val="16"/>
-              </w:rPr>
-              <w:t xml:space="preserve"> 안드로이드 프로그래밍(</w:t>
-            </w:r>
-            <w:proofErr w:type="spellStart"/>
-            <w:r>
-              <w:rPr>
-                <w:rFonts w:hint="eastAsia"/>
-                <w:color w:val="000000" w:themeColor="text1"/>
-                <w:sz w:val="16"/>
-                <w:szCs w:val="16"/>
-              </w:rPr>
-              <w:t>루비페이퍼</w:t>
-            </w:r>
-            <w:proofErr w:type="spellEnd"/>
-            <w:r>
-              <w:rPr>
-                <w:rFonts w:hint="eastAsia"/>
-                <w:color w:val="000000" w:themeColor="text1"/>
-                <w:sz w:val="16"/>
-                <w:szCs w:val="16"/>
-              </w:rPr>
-              <w:t>)</w:t>
-            </w:r>
-          </w:p>
-        </w:tc>
-        <w:tc>
-          <w:tcPr>
-            <w:tcW w:w="851" w:type="dxa"/>
-          </w:tcPr>
-          <w:p>
-            <w:pPr>
-              <w:ind w:firstLine="160"/>
-              <w:rPr>
-                <w:color w:val="000000" w:themeColor="text1"/>
-                <w:sz w:val="16"/>
-                <w:szCs w:val="16"/>
-              </w:rPr>
-            </w:pPr>
-            <w:r>
-              <w:rPr>
-                <w:rFonts w:hint="eastAsia"/>
-                <w:color w:val="000000" w:themeColor="text1"/>
-                <w:sz w:val="16"/>
-                <w:szCs w:val="16"/>
-              </w:rPr>
-              <w:t>1</w:t>
-            </w:r>
-            <w:bookmarkStart w:id="9" w:name="_GoBack"/>
-            <w:bookmarkEnd w:id="9"/>
-            <w:r>
-              <w:rPr>
-                <w:rFonts w:hint="eastAsia"/>
-                <w:color w:val="000000" w:themeColor="text1"/>
-                <w:sz w:val="16"/>
-                <w:szCs w:val="16"/>
-              </w:rPr>
-              <w:t>EA</w:t>
-            </w:r>
-          </w:p>
-        </w:tc>
-        <w:tc>
-          <w:tcPr>
-            <w:tcW w:w="1933" w:type="dxa"/>
-          </w:tcPr>
-          <w:p>
-            <w:pPr>
-              <w:ind w:firstLineChars="0" w:firstLine="0"/>
-              <w:rPr>
-                <w:color w:val="000000" w:themeColor="text1"/>
-                <w:sz w:val="16"/>
-                <w:szCs w:val="16"/>
-              </w:rPr>
-            </w:pPr>
-            <w:r>
-              <w:rPr>
-                <w:rFonts w:hint="eastAsia"/>
-                <w:color w:val="000000" w:themeColor="text1"/>
-                <w:sz w:val="16"/>
-                <w:szCs w:val="16"/>
-              </w:rPr>
-              <w:t>43</w:t>
-            </w:r>
-            <w:r>
-              <w:rPr>
-                <w:rFonts w:hint="eastAsia"/>
-                <w:color w:val="000000" w:themeColor="text1"/>
-                <w:sz w:val="16"/>
-                <w:szCs w:val="16"/>
-              </w:rPr>
-              <w:t>,000 원</w:t>
-            </w:r>
-          </w:p>
-        </w:tc>
-      </w:tr>
-      <w:tr>
-        <w:tc>
-          <w:tcPr>
-            <w:tcW w:w="2405" w:type="dxa"/>
-          </w:tcPr>
-          <w:p>
-            <w:pPr>
-              <w:ind w:firstLine="160"/>
-              <w:rPr>
-                <w:color w:val="000000" w:themeColor="text1"/>
-                <w:sz w:val="16"/>
-                <w:szCs w:val="16"/>
-              </w:rPr>
-            </w:pPr>
-            <w:r>
-              <w:rPr>
-                <w:rFonts w:hint="eastAsia"/>
-                <w:color w:val="000000" w:themeColor="text1"/>
-                <w:sz w:val="16"/>
-                <w:szCs w:val="16"/>
-              </w:rPr>
-              <w:t>도서</w:t>
-            </w:r>
-          </w:p>
-        </w:tc>
-        <w:tc>
-          <w:tcPr>
-            <w:tcW w:w="3827" w:type="dxa"/>
-          </w:tcPr>
-          <w:p>
-            <w:pPr>
-              <w:ind w:firstLineChars="0" w:firstLine="0"/>
-              <w:rPr>
-                <w:color w:val="000000" w:themeColor="text1"/>
-                <w:sz w:val="16"/>
-                <w:szCs w:val="16"/>
-              </w:rPr>
-            </w:pPr>
-            <w:r>
-              <w:rPr>
-                <w:rFonts w:hint="eastAsia"/>
-                <w:color w:val="000000" w:themeColor="text1"/>
-                <w:sz w:val="16"/>
-                <w:szCs w:val="16"/>
-              </w:rPr>
-              <w:t xml:space="preserve">이것이 안드로이드다 with </w:t>
-            </w:r>
-            <w:proofErr w:type="spellStart"/>
-            <w:r>
-              <w:rPr>
-                <w:rFonts w:hint="eastAsia"/>
-                <w:color w:val="000000" w:themeColor="text1"/>
-                <w:sz w:val="16"/>
-                <w:szCs w:val="16"/>
-              </w:rPr>
-              <w:t>코틀린</w:t>
-            </w:r>
-            <w:proofErr w:type="spellEnd"/>
-            <w:r>
-              <w:rPr>
-                <w:rFonts w:hint="eastAsia"/>
-                <w:color w:val="000000" w:themeColor="text1"/>
-                <w:sz w:val="16"/>
-                <w:szCs w:val="16"/>
-              </w:rPr>
-              <w:t>(</w:t>
-            </w:r>
-            <w:proofErr w:type="spellStart"/>
-            <w:r>
-              <w:rPr>
-                <w:rFonts w:hint="eastAsia"/>
-                <w:color w:val="000000" w:themeColor="text1"/>
-                <w:sz w:val="16"/>
-                <w:szCs w:val="16"/>
-              </w:rPr>
-              <w:t>한빛미디어</w:t>
-            </w:r>
-            <w:proofErr w:type="spellEnd"/>
-            <w:r>
-              <w:rPr>
-                <w:rFonts w:hint="eastAsia"/>
-                <w:color w:val="000000" w:themeColor="text1"/>
-                <w:sz w:val="16"/>
-                <w:szCs w:val="16"/>
-              </w:rPr>
-              <w:t>)</w:t>
-            </w:r>
-          </w:p>
-        </w:tc>
-        <w:tc>
-          <w:tcPr>
-            <w:tcW w:w="851" w:type="dxa"/>
-          </w:tcPr>
-          <w:p>
-            <w:pPr>
-              <w:ind w:firstLine="160"/>
-              <w:rPr>
-                <w:color w:val="000000" w:themeColor="text1"/>
-                <w:sz w:val="16"/>
-                <w:szCs w:val="16"/>
-              </w:rPr>
-            </w:pPr>
-            <w:r>
-              <w:rPr>
-                <w:rFonts w:hint="eastAsia"/>
-                <w:color w:val="000000" w:themeColor="text1"/>
-                <w:sz w:val="16"/>
-                <w:szCs w:val="16"/>
-              </w:rPr>
-              <w:t>1</w:t>
-            </w:r>
-            <w:r>
-              <w:rPr>
-                <w:color w:val="000000" w:themeColor="text1"/>
-                <w:sz w:val="16"/>
-                <w:szCs w:val="16"/>
-              </w:rPr>
-              <w:t>EA</w:t>
-            </w:r>
-          </w:p>
-        </w:tc>
-        <w:tc>
-          <w:tcPr>
-            <w:tcW w:w="1933" w:type="dxa"/>
-          </w:tcPr>
-          <w:p>
-            <w:pPr>
-              <w:ind w:firstLineChars="0" w:firstLine="0"/>
-              <w:rPr>
-                <w:color w:val="000000" w:themeColor="text1"/>
-                <w:sz w:val="16"/>
-                <w:szCs w:val="16"/>
-              </w:rPr>
-            </w:pPr>
-            <w:r>
-              <w:rPr>
-                <w:rFonts w:hint="eastAsia"/>
-                <w:color w:val="000000" w:themeColor="text1"/>
-                <w:sz w:val="16"/>
-                <w:szCs w:val="16"/>
-              </w:rPr>
-              <w:t>34,000</w:t>
+              <w:t>27,500</w:t>
             </w:r>
             <w:r>
               <w:rPr>
@@ -6070,7 +6273,7 @@
                 <w:sz w:val="16"/>
                 <w:szCs w:val="16"/>
               </w:rPr>
-              <w:t xml:space="preserve"> </w:t>
+              <w:t>1</w:t>
             </w:r>
             <w:r>
               <w:rPr>
@@ -6079,7 +6282,43 @@
                 <w:sz w:val="16"/>
                 <w:szCs w:val="16"/>
               </w:rPr>
-              <w:t>원</w:t>
+              <w:t>90</w:t>
+            </w:r>
+            <w:r>
+              <w:rPr>
+                <w:rFonts w:hint="eastAsia"/>
+                <w:color w:val="000000" w:themeColor="text1"/>
+                <w:sz w:val="16"/>
+                <w:szCs w:val="16"/>
+              </w:rPr>
+              <w:t>,</w:t>
+            </w:r>
+            <w:r>
+              <w:rPr>
+                <w:rFonts w:hint="eastAsia"/>
+                <w:color w:val="000000" w:themeColor="text1"/>
+                <w:sz w:val="16"/>
+                <w:szCs w:val="16"/>
+              </w:rPr>
+              <w:t>1</w:t>
+            </w:r>
+            <w:r>
+              <w:rPr>
+                <w:rFonts w:hint="eastAsia"/>
+                <w:color w:val="000000" w:themeColor="text1"/>
+                <w:sz w:val="16"/>
+                <w:szCs w:val="16"/>
+              </w:rPr>
+              <w:t>33</w:t>
+            </w:r>
+            <w:r>
+              <w:rPr>
+                <w:rFonts w:hint="eastAsia"/>
+                <w:color w:val="000000" w:themeColor="text1"/>
+                <w:sz w:val="16"/>
+                <w:szCs w:val="16"/>
+              </w:rPr>
+              <w:t xml:space="preserve"> 원</w:t>
             </w:r>
           </w:p>
         </w:tc>
@@ -6089,17 +6328,40 @@
       <w:pPr>
         <w:ind w:firstLineChars="0" w:firstLine="0"/>
         <w:rPr>
-          <w:color w:val="000000" w:themeColor="text1"/>
-        </w:rPr>
-      </w:pPr>
+          <w:rFonts w:hint="eastAsia"/>
+        </w:rPr>
+      </w:pPr>
+      <w:bookmarkStart w:id="9" w:name="_Toc39068470"/>
     </w:p>
     <w:p>
       <w:pPr>
-        <w:ind w:firstLineChars="0" w:firstLine="0"/>
-        <w:rPr>
-          <w:color w:val="000000" w:themeColor="text1"/>
-        </w:rPr>
-      </w:pPr>
+        <w:pStyle w:val="1"/>
+        <w:rPr>
+          <w:color w:val="000000" w:themeColor="text1"/>
+        </w:rPr>
+      </w:pPr>
+      <w:r>
+        <w:rPr>
+          <w:rFonts w:hint="eastAsia"/>
+          <w:color w:val="000000" w:themeColor="text1"/>
+        </w:rPr>
+        <w:lastRenderedPageBreak/>
+        <w:t>분석</w:t>
+      </w:r>
+      <w:r>
+        <w:rPr>
+          <w:color w:val="000000" w:themeColor="text1"/>
+        </w:rPr>
+        <w:t xml:space="preserve"> </w:t>
+      </w:r>
+      <w:r>
+        <w:rPr>
+          <w:rFonts w:hint="eastAsia"/>
+          <w:color w:val="000000" w:themeColor="text1"/>
+        </w:rPr>
+        <w:t>및 설계</w:t>
+      </w:r>
+      <w:bookmarkEnd w:id="9"/>
     </w:p>
     <w:p>
       <w:pPr>
@@ -6108,150 +6370,15 @@
           <w:color w:val="000000" w:themeColor="text1"/>
         </w:rPr>
       </w:pPr>
-      <w:r>
-        <w:rPr>
-          <w:rFonts w:hint="eastAsia"/>
-          <w:color w:val="000000" w:themeColor="text1"/>
-        </w:rPr>
-        <w:t>외부 활용 계획</w:t>
-      </w:r>
-      <w:r>
-        <w:rPr>
-          <w:rFonts w:hint="eastAsia"/>
-          <w:color w:val="000000" w:themeColor="text1"/>
-        </w:rPr>
-        <w:t xml:space="preserve"> </w:t>
-      </w:r>
-      <w:r>
-        <w:rPr>
-          <w:rFonts w:hint="eastAsia"/>
-          <w:color w:val="000000" w:themeColor="text1"/>
-        </w:rPr>
-        <w:t>(선택)</w:t>
-      </w:r>
-    </w:p>
-    <w:p>
-      <w:pPr>
-        <w:pStyle w:val="a8"/>
-        <w:numPr>
-          <w:ilvl w:val="0"/>
-          <w:numId w:val="14"/>
-        </w:numPr>
-        <w:ind w:leftChars="0" w:firstLineChars="0"/>
-        <w:rPr>
-          <w:color w:val="000000" w:themeColor="text1"/>
-        </w:rPr>
-      </w:pPr>
-      <w:r>
-        <w:rPr>
-          <w:rFonts w:hint="eastAsia"/>
-          <w:color w:val="000000" w:themeColor="text1"/>
-        </w:rPr>
-        <w:t>외부 공모전,</w:t>
-      </w:r>
-      <w:r>
-        <w:rPr>
-          <w:color w:val="000000" w:themeColor="text1"/>
-        </w:rPr>
-        <w:t xml:space="preserve"> </w:t>
-      </w:r>
-      <w:r>
-        <w:rPr>
-          <w:rFonts w:hint="eastAsia"/>
-          <w:color w:val="000000" w:themeColor="text1"/>
-        </w:rPr>
-        <w:t>서비스 계획이 있는 경우에만 작성</w:t>
-      </w:r>
-    </w:p>
-    <w:p>
-      <w:pPr>
-        <w:widowControl/>
-        <w:wordWrap/>
-        <w:autoSpaceDE/>
-        <w:autoSpaceDN/>
-        <w:ind w:firstLineChars="0" w:firstLine="0"/>
-        <w:rPr>
-          <w:color w:val="000000" w:themeColor="text1"/>
-        </w:rPr>
-      </w:pPr>
-    </w:p>
-    <w:p>
-      <w:pPr>
-        <w:widowControl/>
-        <w:wordWrap/>
-        <w:autoSpaceDE/>
-        <w:autoSpaceDN/>
-        <w:ind w:firstLineChars="0" w:firstLine="0"/>
-        <w:rPr>
-          <w:color w:val="000000" w:themeColor="text1"/>
-        </w:rPr>
-      </w:pPr>
-    </w:p>
-    <w:p>
-      <w:pPr>
-        <w:widowControl/>
-        <w:wordWrap/>
-        <w:autoSpaceDE/>
-        <w:autoSpaceDN/>
-        <w:ind w:firstLineChars="0" w:firstLine="0"/>
-        <w:rPr>
-          <w:color w:val="000000" w:themeColor="text1"/>
-        </w:rPr>
-      </w:pPr>
-      <w:r>
-        <w:rPr>
-          <w:color w:val="000000" w:themeColor="text1"/>
-        </w:rPr>
-        <w:br w:type="page"/>
-      </w:r>
-    </w:p>
-    <w:p>
-      <w:pPr>
-        <w:pStyle w:val="1"/>
-        <w:rPr>
-          <w:color w:val="000000" w:themeColor="text1"/>
-        </w:rPr>
-      </w:pPr>
-      <w:bookmarkStart w:id="10" w:name="_Toc39068470"/>
-      <w:r>
-        <w:rPr>
-          <w:rFonts w:hint="eastAsia"/>
-          <w:color w:val="000000" w:themeColor="text1"/>
-        </w:rPr>
-        <w:lastRenderedPageBreak/>
-        <w:t>분석</w:t>
-      </w:r>
-      <w:r>
-        <w:rPr>
-          <w:color w:val="000000" w:themeColor="text1"/>
-        </w:rPr>
-        <w:t xml:space="preserve"> </w:t>
-      </w:r>
-      <w:r>
-        <w:rPr>
-          <w:rFonts w:hint="eastAsia"/>
-          <w:color w:val="000000" w:themeColor="text1"/>
-        </w:rPr>
-        <w:t>및 설계</w:t>
+      <w:bookmarkStart w:id="10" w:name="_Toc39068471"/>
+      <w:r>
+        <w:rPr>
+          <w:rFonts w:hint="eastAsia"/>
+          <w:color w:val="000000" w:themeColor="text1"/>
+        </w:rPr>
+        <w:t>요구사항 정의</w:t>
       </w:r>
       <w:bookmarkEnd w:id="10"/>
-    </w:p>
-    <w:p>
-      <w:pPr>
-        <w:pStyle w:val="2"/>
-        <w:rPr>
-          <w:color w:val="000000" w:themeColor="text1"/>
-        </w:rPr>
-      </w:pPr>
-      <w:bookmarkStart w:id="11" w:name="_Toc39068471"/>
-      <w:r>
-        <w:rPr>
-          <w:rFonts w:hint="eastAsia"/>
-          <w:color w:val="000000" w:themeColor="text1"/>
-        </w:rPr>
-        <w:t>요구사항 정의</w:t>
-      </w:r>
-      <w:bookmarkEnd w:id="11"/>
       <w:r>
         <w:rPr>
           <w:rFonts w:hint="eastAsia"/>
@@ -6416,6 +6543,15 @@
                 <w:szCs w:val="20"/>
               </w:rPr>
             </w:pPr>
+            <w:r>
+              <w:rPr>
+                <w:rFonts w:hint="eastAsia"/>
+                <w:color w:val="000000" w:themeColor="text1"/>
+                <w:sz w:val="20"/>
+                <w:szCs w:val="20"/>
+              </w:rPr>
+              <w:t>회원 관리</w:t>
+            </w:r>
           </w:p>
         </w:tc>
         <w:tc>
@@ -6426,11 +6562,106 @@
             <w:pPr>
               <w:ind w:firstLineChars="0" w:firstLine="0"/>
               <w:rPr>
-                <w:color w:val="000000" w:themeColor="text1"/>
-                <w:sz w:val="20"/>
-                <w:szCs w:val="20"/>
-              </w:rPr>
-            </w:pPr>
+                <w:rFonts w:hint="eastAsia"/>
+                <w:color w:val="000000" w:themeColor="text1"/>
+                <w:sz w:val="20"/>
+                <w:szCs w:val="20"/>
+              </w:rPr>
+            </w:pPr>
+            <w:r>
+              <w:rPr>
+                <w:rFonts w:hint="eastAsia"/>
+                <w:color w:val="000000" w:themeColor="text1"/>
+                <w:sz w:val="20"/>
+                <w:szCs w:val="20"/>
+              </w:rPr>
+              <w:t>회원의 이름,</w:t>
+            </w:r>
+            <w:r>
+              <w:rPr>
+                <w:color w:val="000000" w:themeColor="text1"/>
+                <w:sz w:val="20"/>
+                <w:szCs w:val="20"/>
+              </w:rPr>
+              <w:t xml:space="preserve"> </w:t>
+            </w:r>
+            <w:r>
+              <w:rPr>
+                <w:rFonts w:hint="eastAsia"/>
+                <w:color w:val="000000" w:themeColor="text1"/>
+                <w:sz w:val="20"/>
+                <w:szCs w:val="20"/>
+              </w:rPr>
+              <w:t>나이,</w:t>
+            </w:r>
+            <w:r>
+              <w:rPr>
+                <w:color w:val="000000" w:themeColor="text1"/>
+                <w:sz w:val="20"/>
+                <w:szCs w:val="20"/>
+              </w:rPr>
+              <w:t xml:space="preserve"> </w:t>
+            </w:r>
+            <w:r>
+              <w:rPr>
+                <w:rFonts w:hint="eastAsia"/>
+                <w:color w:val="000000" w:themeColor="text1"/>
+                <w:sz w:val="20"/>
+                <w:szCs w:val="20"/>
+              </w:rPr>
+              <w:t>성별,</w:t>
+            </w:r>
+            <w:r>
+              <w:rPr>
+                <w:color w:val="000000" w:themeColor="text1"/>
+                <w:sz w:val="20"/>
+                <w:szCs w:val="20"/>
+              </w:rPr>
+              <w:t xml:space="preserve"> </w:t>
+            </w:r>
+            <w:r>
+              <w:rPr>
+                <w:rFonts w:hint="eastAsia"/>
+                <w:color w:val="000000" w:themeColor="text1"/>
+                <w:sz w:val="20"/>
+                <w:szCs w:val="20"/>
+              </w:rPr>
+              <w:t>가족 관계,</w:t>
+            </w:r>
+            <w:r>
+              <w:rPr>
+                <w:color w:val="000000" w:themeColor="text1"/>
+                <w:sz w:val="20"/>
+                <w:szCs w:val="20"/>
+              </w:rPr>
+              <w:t xml:space="preserve"> </w:t>
+            </w:r>
+            <w:r>
+              <w:rPr>
+                <w:rFonts w:hint="eastAsia"/>
+                <w:color w:val="000000" w:themeColor="text1"/>
+                <w:sz w:val="20"/>
+                <w:szCs w:val="20"/>
+              </w:rPr>
+              <w:t>최초 학습용 이미지,</w:t>
+            </w:r>
+            <w:r>
+              <w:rPr>
+                <w:color w:val="000000" w:themeColor="text1"/>
+                <w:sz w:val="20"/>
+                <w:szCs w:val="20"/>
+              </w:rPr>
+              <w:t xml:space="preserve"> </w:t>
+            </w:r>
+            <w:r>
+              <w:rPr>
+                <w:rFonts w:hint="eastAsia"/>
+                <w:color w:val="000000" w:themeColor="text1"/>
+                <w:sz w:val="20"/>
+                <w:szCs w:val="20"/>
+              </w:rPr>
+              <w:t>권한을 등록/수정/삭제한다.</w:t>
+            </w:r>
           </w:p>
         </w:tc>
       </w:tr>
@@ -6481,6 +6712,15 @@
                 <w:szCs w:val="20"/>
               </w:rPr>
             </w:pPr>
+            <w:r>
+              <w:rPr>
+                <w:rFonts w:hint="eastAsia"/>
+                <w:color w:val="000000" w:themeColor="text1"/>
+                <w:sz w:val="20"/>
+                <w:szCs w:val="20"/>
+              </w:rPr>
+              <w:t>기기-서버 연동</w:t>
+            </w:r>
           </w:p>
         </w:tc>
         <w:tc>
@@ -6496,6 +6736,15 @@
                 <w:szCs w:val="20"/>
               </w:rPr>
             </w:pPr>
+            <w:r>
+              <w:rPr>
+                <w:rFonts w:hint="eastAsia"/>
+                <w:color w:val="000000" w:themeColor="text1"/>
+                <w:sz w:val="20"/>
+                <w:szCs w:val="20"/>
+              </w:rPr>
+              <w:t>개인 스마트 기기의 저장소에서 사진을 불러와 서버로 업로드한다.</w:t>
+            </w:r>
           </w:p>
         </w:tc>
       </w:tr>
@@ -6551,11 +6800,21 @@
             <w:pPr>
               <w:ind w:firstLineChars="0" w:firstLine="0"/>
               <w:rPr>
-                <w:color w:val="000000" w:themeColor="text1"/>
-                <w:sz w:val="20"/>
-                <w:szCs w:val="20"/>
-              </w:rPr>
-            </w:pPr>
+                <w:rFonts w:hint="eastAsia"/>
+                <w:color w:val="000000" w:themeColor="text1"/>
+                <w:sz w:val="20"/>
+                <w:szCs w:val="20"/>
+              </w:rPr>
+            </w:pPr>
+            <w:r>
+              <w:rPr>
+                <w:rFonts w:hint="eastAsia"/>
+                <w:color w:val="000000" w:themeColor="text1"/>
+                <w:sz w:val="20"/>
+                <w:szCs w:val="20"/>
+              </w:rPr>
+              <w:t>얼굴 인식</w:t>
+            </w:r>
           </w:p>
         </w:tc>
         <w:tc>
@@ -6571,6 +6830,15 @@
                 <w:szCs w:val="20"/>
               </w:rPr>
             </w:pPr>
+            <w:r>
+              <w:rPr>
+                <w:rFonts w:hint="eastAsia"/>
+                <w:color w:val="000000" w:themeColor="text1"/>
+                <w:sz w:val="20"/>
+                <w:szCs w:val="20"/>
+              </w:rPr>
+              <w:t>사진에서 가족의 얼굴을 찾아 자동으로 앨범을 분류한다.</w:t>
+            </w:r>
           </w:p>
         </w:tc>
       </w:tr>
@@ -6622,6 +6890,15 @@
                 <w:szCs w:val="20"/>
               </w:rPr>
             </w:pPr>
+            <w:r>
+              <w:rPr>
+                <w:rFonts w:hint="eastAsia"/>
+                <w:color w:val="000000" w:themeColor="text1"/>
+                <w:sz w:val="20"/>
+                <w:szCs w:val="20"/>
+              </w:rPr>
+              <w:t>사진 한 줄 설명 생성</w:t>
+            </w:r>
           </w:p>
         </w:tc>
         <w:tc>
@@ -6637,6 +6914,51 @@
                 <w:szCs w:val="20"/>
               </w:rPr>
             </w:pPr>
+            <w:r>
+              <w:rPr>
+                <w:rFonts w:hint="eastAsia"/>
+                <w:color w:val="000000" w:themeColor="text1"/>
+                <w:sz w:val="20"/>
+                <w:szCs w:val="20"/>
+              </w:rPr>
+              <w:t>각 사진마다 자동으로 간단한 설명을 생성한다.</w:t>
+            </w:r>
+          </w:p>
+          <w:p>
+            <w:pPr>
+              <w:ind w:firstLineChars="0" w:firstLine="0"/>
+              <w:rPr>
+                <w:color w:val="000000" w:themeColor="text1"/>
+                <w:sz w:val="20"/>
+                <w:szCs w:val="20"/>
+              </w:rPr>
+            </w:pPr>
+            <w:r>
+              <w:rPr>
+                <w:rFonts w:hint="eastAsia"/>
+                <w:color w:val="000000" w:themeColor="text1"/>
+                <w:sz w:val="20"/>
+                <w:szCs w:val="20"/>
+              </w:rPr>
+              <w:t xml:space="preserve">(예 </w:t>
+            </w:r>
+            <w:r>
+              <w:rPr>
+                <w:color w:val="000000" w:themeColor="text1"/>
+                <w:sz w:val="20"/>
+                <w:szCs w:val="20"/>
+              </w:rPr>
+              <w:t xml:space="preserve">– </w:t>
+            </w:r>
+            <w:r>
+              <w:rPr>
+                <w:rFonts w:hint="eastAsia"/>
+                <w:color w:val="000000" w:themeColor="text1"/>
+                <w:sz w:val="20"/>
+                <w:szCs w:val="20"/>
+              </w:rPr>
+              <w:t>2020.05.12, 아들이랑 바닷가에서)</w:t>
+            </w:r>
           </w:p>
         </w:tc>
       </w:tr>
@@ -6678,16 +7000,50 @@
         <w:tc>
           <w:tcPr>
             <w:tcW w:w="2835" w:type="dxa"/>
+            <w:tcFitText/>
           </w:tcPr>
           <w:p>
             <w:pPr>
               <w:ind w:firstLineChars="0" w:firstLine="0"/>
               <w:rPr>
-                <w:color w:val="000000" w:themeColor="text1"/>
-                <w:sz w:val="20"/>
-                <w:szCs w:val="20"/>
-              </w:rPr>
-            </w:pPr>
+                <w:rFonts w:hint="eastAsia"/>
+                <w:color w:val="000000" w:themeColor="text1"/>
+                <w:sz w:val="20"/>
+                <w:szCs w:val="20"/>
+              </w:rPr>
+            </w:pPr>
+            <w:r>
+              <w:rPr>
+                <w:rFonts w:hint="eastAsia"/>
+                <w:color w:val="000000" w:themeColor="text1"/>
+                <w:w w:val="97"/>
+                <w:kern w:val="0"/>
+                <w:sz w:val="20"/>
+                <w:szCs w:val="20"/>
+              </w:rPr>
+              <w:t>사진 별 /</w:t>
+            </w:r>
+            <w:r>
+              <w:rPr>
+                <w:color w:val="000000" w:themeColor="text1"/>
+                <w:w w:val="97"/>
+                <w:kern w:val="0"/>
+                <w:sz w:val="20"/>
+                <w:szCs w:val="20"/>
+              </w:rPr>
+              <w:t xml:space="preserve"> </w:t>
+            </w:r>
+            <w:r>
+              <w:rPr>
+                <w:rFonts w:hint="eastAsia"/>
+                <w:color w:val="000000" w:themeColor="text1"/>
+                <w:w w:val="97"/>
+                <w:kern w:val="0"/>
+                <w:sz w:val="20"/>
+                <w:szCs w:val="20"/>
+              </w:rPr>
+              <w:t>앨범 별 내려 받기</w:t>
+            </w:r>
           </w:p>
         </w:tc>
         <w:tc>
@@ -6703,6 +7059,15 @@
                 <w:szCs w:val="20"/>
               </w:rPr>
             </w:pPr>
+            <w:r>
+              <w:rPr>
+                <w:rFonts w:hint="eastAsia"/>
+                <w:color w:val="000000" w:themeColor="text1"/>
+                <w:sz w:val="20"/>
+                <w:szCs w:val="20"/>
+              </w:rPr>
+              <w:t>사진 또는 앨범을 개인 기기로 내려 받을 수 있도록 한다.</w:t>
+            </w:r>
           </w:p>
         </w:tc>
       </w:tr>
@@ -6755,6 +7120,15 @@
                 <w:szCs w:val="20"/>
               </w:rPr>
             </w:pPr>
+            <w:r>
+              <w:rPr>
+                <w:rFonts w:hint="eastAsia"/>
+                <w:color w:val="000000" w:themeColor="text1"/>
+                <w:sz w:val="20"/>
+                <w:szCs w:val="20"/>
+              </w:rPr>
+              <w:t>푸시 알림</w:t>
+            </w:r>
           </w:p>
         </w:tc>
         <w:tc>
@@ -6770,238 +7144,24 @@
                 <w:szCs w:val="20"/>
               </w:rPr>
             </w:pPr>
-          </w:p>
-        </w:tc>
-      </w:tr>
-      <w:tr>
-        <w:tc>
-          <w:tcPr>
-            <w:tcW w:w="1129" w:type="dxa"/>
-          </w:tcPr>
-          <w:p>
-            <w:pPr>
-              <w:ind w:firstLine="200"/>
-              <w:rPr>
-                <w:color w:val="000000" w:themeColor="text1"/>
-                <w:sz w:val="20"/>
-                <w:szCs w:val="20"/>
-              </w:rPr>
-            </w:pPr>
-            <w:proofErr w:type="spellStart"/>
-            <w:r>
-              <w:rPr>
-                <w:rFonts w:hint="eastAsia"/>
-                <w:color w:val="000000" w:themeColor="text1"/>
-                <w:sz w:val="20"/>
-                <w:szCs w:val="20"/>
-              </w:rPr>
-              <w:t>Req</w:t>
-            </w:r>
-            <w:proofErr w:type="spellEnd"/>
-            <w:r>
-              <w:rPr>
-                <w:rFonts w:hint="eastAsia"/>
-                <w:color w:val="000000" w:themeColor="text1"/>
-                <w:sz w:val="20"/>
-                <w:szCs w:val="20"/>
-              </w:rPr>
-              <w:t xml:space="preserve"> 7</w:t>
-            </w:r>
-          </w:p>
-        </w:tc>
-        <w:tc>
-          <w:tcPr>
-            <w:tcW w:w="2835" w:type="dxa"/>
-          </w:tcPr>
-          <w:p>
-            <w:pPr>
-              <w:ind w:firstLineChars="0" w:firstLine="0"/>
-              <w:rPr>
-                <w:color w:val="000000" w:themeColor="text1"/>
-                <w:sz w:val="20"/>
-                <w:szCs w:val="20"/>
-              </w:rPr>
-            </w:pPr>
-          </w:p>
-        </w:tc>
-        <w:tc>
-          <w:tcPr>
-            <w:tcW w:w="5103" w:type="dxa"/>
-          </w:tcPr>
-          <w:p>
-            <w:pPr>
-              <w:ind w:firstLineChars="0" w:firstLine="0"/>
-              <w:rPr>
-                <w:color w:val="000000" w:themeColor="text1"/>
-                <w:sz w:val="20"/>
-                <w:szCs w:val="20"/>
-              </w:rPr>
-            </w:pPr>
-          </w:p>
-        </w:tc>
-      </w:tr>
-      <w:tr>
-        <w:tc>
-          <w:tcPr>
-            <w:tcW w:w="1129" w:type="dxa"/>
-          </w:tcPr>
-          <w:p>
-            <w:pPr>
-              <w:ind w:firstLine="200"/>
-              <w:rPr>
-                <w:color w:val="000000" w:themeColor="text1"/>
-                <w:sz w:val="20"/>
-                <w:szCs w:val="20"/>
-              </w:rPr>
-            </w:pPr>
-            <w:r>
-              <w:rPr>
-                <w:color w:val="000000" w:themeColor="text1"/>
-                <w:sz w:val="20"/>
-                <w:szCs w:val="20"/>
-              </w:rPr>
-              <w:t>…</w:t>
-            </w:r>
-          </w:p>
-        </w:tc>
-        <w:tc>
-          <w:tcPr>
-            <w:tcW w:w="2835" w:type="dxa"/>
-          </w:tcPr>
-          <w:p>
-            <w:pPr>
-              <w:ind w:firstLineChars="0" w:firstLine="0"/>
-              <w:rPr>
-                <w:color w:val="000000" w:themeColor="text1"/>
-                <w:sz w:val="20"/>
-                <w:szCs w:val="20"/>
-              </w:rPr>
-            </w:pPr>
-            <w:r>
-              <w:rPr>
-                <w:color w:val="000000" w:themeColor="text1"/>
-                <w:sz w:val="20"/>
-                <w:szCs w:val="20"/>
-              </w:rPr>
-              <w:t>…</w:t>
-            </w:r>
-          </w:p>
-        </w:tc>
-        <w:tc>
-          <w:tcPr>
-            <w:tcW w:w="5103" w:type="dxa"/>
-          </w:tcPr>
-          <w:p>
-            <w:pPr>
-              <w:ind w:firstLineChars="0" w:firstLine="0"/>
-              <w:rPr>
-                <w:color w:val="000000" w:themeColor="text1"/>
-                <w:sz w:val="20"/>
-                <w:szCs w:val="20"/>
-              </w:rPr>
-            </w:pPr>
-            <w:r>
-              <w:rPr>
-                <w:color w:val="000000" w:themeColor="text1"/>
-                <w:sz w:val="20"/>
-                <w:szCs w:val="20"/>
-              </w:rPr>
-              <w:t>…</w:t>
-            </w:r>
-          </w:p>
-        </w:tc>
-      </w:tr>
-      <w:tr>
-        <w:tc>
-          <w:tcPr>
-            <w:tcW w:w="1129" w:type="dxa"/>
-          </w:tcPr>
-          <w:p>
-            <w:pPr>
-              <w:ind w:firstLine="200"/>
-              <w:rPr>
-                <w:color w:val="000000" w:themeColor="text1"/>
-                <w:sz w:val="20"/>
-                <w:szCs w:val="20"/>
-              </w:rPr>
-            </w:pPr>
-          </w:p>
-        </w:tc>
-        <w:tc>
-          <w:tcPr>
-            <w:tcW w:w="2835" w:type="dxa"/>
-          </w:tcPr>
-          <w:p>
-            <w:pPr>
-              <w:ind w:firstLineChars="0" w:firstLine="0"/>
-              <w:rPr>
-                <w:color w:val="000000" w:themeColor="text1"/>
-                <w:sz w:val="20"/>
-                <w:szCs w:val="20"/>
-              </w:rPr>
-            </w:pPr>
-          </w:p>
-        </w:tc>
-        <w:tc>
-          <w:tcPr>
-            <w:tcW w:w="5103" w:type="dxa"/>
-          </w:tcPr>
-          <w:p>
-            <w:pPr>
-              <w:ind w:firstLineChars="0" w:firstLine="0"/>
-              <w:rPr>
-                <w:color w:val="000000" w:themeColor="text1"/>
-                <w:sz w:val="20"/>
-                <w:szCs w:val="20"/>
-              </w:rPr>
-            </w:pPr>
-          </w:p>
-        </w:tc>
-      </w:tr>
-      <w:tr>
-        <w:tc>
-          <w:tcPr>
-            <w:tcW w:w="1129" w:type="dxa"/>
-          </w:tcPr>
-          <w:p>
-            <w:pPr>
-              <w:ind w:firstLine="200"/>
-              <w:rPr>
-                <w:color w:val="000000" w:themeColor="text1"/>
-                <w:sz w:val="20"/>
-                <w:szCs w:val="20"/>
-              </w:rPr>
-            </w:pPr>
-          </w:p>
-        </w:tc>
-        <w:tc>
-          <w:tcPr>
-            <w:tcW w:w="2835" w:type="dxa"/>
-          </w:tcPr>
-          <w:p>
-            <w:pPr>
-              <w:ind w:firstLineChars="0" w:firstLine="0"/>
-              <w:rPr>
-                <w:color w:val="000000" w:themeColor="text1"/>
-                <w:sz w:val="20"/>
-                <w:szCs w:val="20"/>
-              </w:rPr>
-            </w:pPr>
-          </w:p>
-        </w:tc>
-        <w:tc>
-          <w:tcPr>
-            <w:tcW w:w="5103" w:type="dxa"/>
-          </w:tcPr>
-          <w:p>
-            <w:pPr>
-              <w:ind w:firstLineChars="0" w:firstLine="0"/>
-              <w:rPr>
-                <w:color w:val="000000" w:themeColor="text1"/>
-                <w:sz w:val="20"/>
-                <w:szCs w:val="20"/>
-              </w:rPr>
-            </w:pPr>
+            <w:r>
+              <w:rPr>
+                <w:rFonts w:hint="eastAsia"/>
+                <w:color w:val="000000" w:themeColor="text1"/>
+                <w:sz w:val="20"/>
+                <w:szCs w:val="20"/>
+              </w:rPr>
+              <w:t xml:space="preserve">일정 기간 사진을 촬영하지 않은 </w:t>
+            </w:r>
+            <w:r>
+              <w:rPr>
+                <w:rFonts w:hint="eastAsia"/>
+                <w:color w:val="000000" w:themeColor="text1"/>
+                <w:sz w:val="20"/>
+                <w:szCs w:val="20"/>
+              </w:rPr>
+              <w:t>사용자에게 사진을 촬영할 것을 제안하는 푸시 알림을 보낸다.</w:t>
+            </w:r>
           </w:p>
         </w:tc>
       </w:tr>
@@ -7029,7 +7189,7 @@
           <w:color w:val="000000" w:themeColor="text1"/>
         </w:rPr>
       </w:pPr>
-      <w:bookmarkStart w:id="12" w:name="_Toc39068472"/>
+      <w:bookmarkStart w:id="11" w:name="_Toc39068472"/>
       <w:r>
         <w:rPr>
           <w:rFonts w:hint="eastAsia"/>
@@ -7037,7 +7197,7 @@
         </w:rPr>
         <w:t>애플리케이션 아키텍</w:t>
       </w:r>
-      <w:bookmarkEnd w:id="12"/>
+      <w:bookmarkEnd w:id="11"/>
       <w:r>
         <w:rPr>
           <w:rFonts w:hint="eastAsia"/>
@@ -7077,6 +7237,7 @@
       <w:pPr>
         <w:ind w:firstLineChars="0" w:firstLine="0"/>
         <w:rPr>
+          <w:rFonts w:hint="eastAsia"/>
           <w:color w:val="000000" w:themeColor="text1"/>
         </w:rPr>
       </w:pPr>
@@ -7135,22 +7296,8 @@
           </v:shape>
         </w:pict>
       </w:r>
-    </w:p>
-    <w:p>
-      <w:pPr>
-        <w:ind w:firstLine="220"/>
-        <w:rPr>
-          <w:color w:val="000000" w:themeColor="text1"/>
-        </w:rPr>
-      </w:pPr>
-    </w:p>
-    <w:p>
-      <w:pPr>
-        <w:ind w:firstLine="220"/>
-        <w:rPr>
-          <w:color w:val="000000" w:themeColor="text1"/>
-        </w:rPr>
-      </w:pPr>
+      <w:bookmarkStart w:id="12" w:name="_GoBack"/>
+      <w:bookmarkEnd w:id="12"/>
     </w:p>
     <w:p>
       <w:pPr>
@@ -7169,6 +7316,7 @@
           <w:rFonts w:hint="eastAsia"/>
           <w:color w:val="000000" w:themeColor="text1"/>
         </w:rPr>
+        <w:lastRenderedPageBreak/>
         <w:t>애</w:t>
       </w:r>
       <w:r>
@@ -9322,7 +9470,6 @@
   <w:style w:type="character" w:default="1" w:styleId="a0">
     <w:name w:val="Default Paragraph Font"/>
     <w:uiPriority w:val="1"/>
-    <w:semiHidden/>
     <w:unhideWhenUsed/>
   </w:style>
   <w:style w:type="table" w:default="1" w:styleId="a1">

</xml_diff>

<commit_message>
S02P31B205-42 | Add navigation bar
</commit_message>
<xml_diff>
--- a/1주/대전_2반_B205_프로젝트계획서.docx
+++ b/1주/대전_2반_B205_프로젝트계획서.docx
@@ -3239,7 +3239,6 @@
         <w:autoSpaceDN/>
         <w:ind w:firstLineChars="0" w:firstLine="0"/>
         <w:rPr>
-          <w:rFonts w:hint="eastAsia"/>
           <w:color w:val="000000" w:themeColor="text1"/>
         </w:rPr>
       </w:pPr>
@@ -4548,7 +4547,6 @@
       <w:pPr>
         <w:ind w:firstLineChars="0" w:firstLine="0"/>
         <w:rPr>
-          <w:rFonts w:hint="eastAsia"/>
           <w:color w:val="000000" w:themeColor="text1"/>
         </w:rPr>
       </w:pPr>
@@ -5047,7 +5045,6 @@
       <w:pPr>
         <w:ind w:firstLineChars="0" w:firstLine="0"/>
         <w:rPr>
-          <w:rFonts w:hint="eastAsia"/>
           <w:color w:val="000000" w:themeColor="text1"/>
         </w:rPr>
       </w:pPr>
@@ -5773,7 +5770,7 @@
                 <w:sz w:val="16"/>
                 <w:szCs w:val="16"/>
               </w:rPr>
-              <w:t>인터넷 강의</w:t>
+              <w:t>도서</w:t>
             </w:r>
           </w:p>
         </w:tc>
@@ -5791,45 +5788,14 @@
                 <w:szCs w:val="16"/>
               </w:rPr>
             </w:pPr>
-            <w:proofErr w:type="spellStart"/>
-            <w:r>
-              <w:rPr>
-                <w:rFonts w:hint="eastAsia"/>
-                <w:color w:val="000000" w:themeColor="text1"/>
-                <w:sz w:val="16"/>
-                <w:szCs w:val="16"/>
-              </w:rPr>
-              <w:t>코틀린</w:t>
-            </w:r>
-            <w:proofErr w:type="spellEnd"/>
-            <w:r>
-              <w:rPr>
-                <w:rFonts w:hint="eastAsia"/>
-                <w:color w:val="000000" w:themeColor="text1"/>
-                <w:sz w:val="16"/>
-                <w:szCs w:val="16"/>
-              </w:rPr>
-              <w:t xml:space="preserve"> 기반 안드로이드 </w:t>
-            </w:r>
-            <w:proofErr w:type="spellStart"/>
-            <w:r>
-              <w:rPr>
-                <w:rFonts w:hint="eastAsia"/>
-                <w:color w:val="000000" w:themeColor="text1"/>
-                <w:sz w:val="16"/>
-                <w:szCs w:val="16"/>
-              </w:rPr>
-              <w:t>앱개발</w:t>
-            </w:r>
-            <w:proofErr w:type="spellEnd"/>
-            <w:r>
-              <w:rPr>
-                <w:rFonts w:hint="eastAsia"/>
-                <w:color w:val="000000" w:themeColor="text1"/>
-                <w:sz w:val="16"/>
-                <w:szCs w:val="16"/>
-              </w:rPr>
-              <w:t xml:space="preserve"> 기본 1단계</w:t>
+            <w:r>
+              <w:rPr>
+                <w:rFonts w:hint="eastAsia"/>
+                <w:color w:val="000000" w:themeColor="text1"/>
+                <w:sz w:val="16"/>
+                <w:szCs w:val="16"/>
+              </w:rPr>
+              <w:t>파이어베이스</w:t>
             </w:r>
           </w:p>
         </w:tc>
@@ -5849,11 +5815,20 @@
             </w:pPr>
             <w:r>
               <w:rPr>
-                <w:color w:val="000000" w:themeColor="text1"/>
-                <w:sz w:val="16"/>
-                <w:szCs w:val="16"/>
-              </w:rPr>
-              <w:t>O</w:t>
+                <w:rFonts w:hint="eastAsia"/>
+                <w:color w:val="000000" w:themeColor="text1"/>
+                <w:sz w:val="16"/>
+                <w:szCs w:val="16"/>
+              </w:rPr>
+              <w:t>1</w:t>
+            </w:r>
+            <w:r>
+              <w:rPr>
+                <w:color w:val="000000" w:themeColor="text1"/>
+                <w:sz w:val="16"/>
+                <w:szCs w:val="16"/>
+              </w:rPr>
+              <w:t xml:space="preserve"> EA</w:t>
             </w:r>
           </w:p>
         </w:tc>
@@ -5878,7 +5853,7 @@
                 <w:sz w:val="16"/>
                 <w:szCs w:val="16"/>
               </w:rPr>
-              <w:t>27,500</w:t>
+              <w:t>38,000</w:t>
             </w:r>
             <w:r>
               <w:rPr>
@@ -5909,7 +5884,6 @@
             <w:pPr>
               <w:ind w:firstLine="160"/>
               <w:rPr>
-                <w:rFonts w:hint="eastAsia"/>
                 <w:color w:val="000000" w:themeColor="text1"/>
                 <w:sz w:val="16"/>
                 <w:szCs w:val="16"/>
@@ -5934,7 +5908,6 @@
             <w:pPr>
               <w:ind w:firstLineChars="0" w:firstLine="0"/>
               <w:rPr>
-                <w:rFonts w:hint="eastAsia"/>
                 <w:color w:val="000000" w:themeColor="text1"/>
                 <w:sz w:val="16"/>
                 <w:szCs w:val="16"/>
@@ -5978,6 +5951,151 @@
                 <w:sz w:val="16"/>
                 <w:szCs w:val="16"/>
               </w:rPr>
+              <w:t xml:space="preserve"> 기본 1단계</w:t>
+            </w:r>
+          </w:p>
+        </w:tc>
+        <w:tc>
+          <w:tcPr>
+            <w:tcW w:w="851" w:type="dxa"/>
+          </w:tcPr>
+          <w:p>
+            <w:pPr>
+              <w:ind w:firstLine="160"/>
+              <w:rPr>
+                <w:color w:val="000000" w:themeColor="text1"/>
+                <w:sz w:val="16"/>
+                <w:szCs w:val="16"/>
+              </w:rPr>
+            </w:pPr>
+            <w:r>
+              <w:rPr>
+                <w:color w:val="000000" w:themeColor="text1"/>
+                <w:sz w:val="16"/>
+                <w:szCs w:val="16"/>
+              </w:rPr>
+              <w:t>O</w:t>
+            </w:r>
+          </w:p>
+        </w:tc>
+        <w:tc>
+          <w:tcPr>
+            <w:tcW w:w="1933" w:type="dxa"/>
+          </w:tcPr>
+          <w:p>
+            <w:pPr>
+              <w:ind w:firstLineChars="0" w:firstLine="0"/>
+              <w:rPr>
+                <w:color w:val="000000" w:themeColor="text1"/>
+                <w:sz w:val="16"/>
+                <w:szCs w:val="16"/>
+              </w:rPr>
+            </w:pPr>
+            <w:r>
+              <w:rPr>
+                <w:rFonts w:hint="eastAsia"/>
+                <w:color w:val="000000" w:themeColor="text1"/>
+                <w:sz w:val="16"/>
+                <w:szCs w:val="16"/>
+              </w:rPr>
+              <w:t>27,500</w:t>
+            </w:r>
+            <w:r>
+              <w:rPr>
+                <w:color w:val="000000" w:themeColor="text1"/>
+                <w:sz w:val="16"/>
+                <w:szCs w:val="16"/>
+              </w:rPr>
+              <w:t xml:space="preserve"> </w:t>
+            </w:r>
+            <w:r>
+              <w:rPr>
+                <w:rFonts w:hint="eastAsia"/>
+                <w:color w:val="000000" w:themeColor="text1"/>
+                <w:sz w:val="16"/>
+                <w:szCs w:val="16"/>
+              </w:rPr>
+              <w:t>원</w:t>
+            </w:r>
+          </w:p>
+        </w:tc>
+      </w:tr>
+      <w:tr>
+        <w:tc>
+          <w:tcPr>
+            <w:tcW w:w="2405" w:type="dxa"/>
+          </w:tcPr>
+          <w:p>
+            <w:pPr>
+              <w:ind w:firstLine="160"/>
+              <w:rPr>
+                <w:color w:val="000000" w:themeColor="text1"/>
+                <w:sz w:val="16"/>
+                <w:szCs w:val="16"/>
+              </w:rPr>
+            </w:pPr>
+            <w:r>
+              <w:rPr>
+                <w:rFonts w:hint="eastAsia"/>
+                <w:color w:val="000000" w:themeColor="text1"/>
+                <w:sz w:val="16"/>
+                <w:szCs w:val="16"/>
+              </w:rPr>
+              <w:t>인터넷 강의</w:t>
+            </w:r>
+          </w:p>
+        </w:tc>
+        <w:tc>
+          <w:tcPr>
+            <w:tcW w:w="3827" w:type="dxa"/>
+          </w:tcPr>
+          <w:p>
+            <w:pPr>
+              <w:ind w:firstLineChars="0" w:firstLine="0"/>
+              <w:rPr>
+                <w:color w:val="000000" w:themeColor="text1"/>
+                <w:sz w:val="16"/>
+                <w:szCs w:val="16"/>
+              </w:rPr>
+            </w:pPr>
+            <w:proofErr w:type="spellStart"/>
+            <w:r>
+              <w:rPr>
+                <w:rFonts w:hint="eastAsia"/>
+                <w:color w:val="000000" w:themeColor="text1"/>
+                <w:sz w:val="16"/>
+                <w:szCs w:val="16"/>
+              </w:rPr>
+              <w:t>코틀린</w:t>
+            </w:r>
+            <w:proofErr w:type="spellEnd"/>
+            <w:r>
+              <w:rPr>
+                <w:rFonts w:hint="eastAsia"/>
+                <w:color w:val="000000" w:themeColor="text1"/>
+                <w:sz w:val="16"/>
+                <w:szCs w:val="16"/>
+              </w:rPr>
+              <w:t xml:space="preserve"> 기반 안드로이드 </w:t>
+            </w:r>
+            <w:proofErr w:type="spellStart"/>
+            <w:r>
+              <w:rPr>
+                <w:rFonts w:hint="eastAsia"/>
+                <w:color w:val="000000" w:themeColor="text1"/>
+                <w:sz w:val="16"/>
+                <w:szCs w:val="16"/>
+              </w:rPr>
+              <w:t>앱개발</w:t>
+            </w:r>
+            <w:proofErr w:type="spellEnd"/>
+            <w:r>
+              <w:rPr>
+                <w:rFonts w:hint="eastAsia"/>
+                <w:color w:val="000000" w:themeColor="text1"/>
+                <w:sz w:val="16"/>
+                <w:szCs w:val="16"/>
+              </w:rPr>
               <w:t xml:space="preserve"> 심화 2단계</w:t>
             </w:r>
           </w:p>
@@ -5990,7 +6108,6 @@
             <w:pPr>
               <w:ind w:firstLine="160"/>
               <w:rPr>
-                <w:rFonts w:hint="eastAsia"/>
                 <w:color w:val="000000" w:themeColor="text1"/>
                 <w:sz w:val="16"/>
                 <w:szCs w:val="16"/>
@@ -6014,7 +6131,6 @@
             <w:pPr>
               <w:ind w:firstLineChars="0" w:firstLine="0"/>
               <w:rPr>
-                <w:rFonts w:hint="eastAsia"/>
                 <w:color w:val="000000" w:themeColor="text1"/>
                 <w:sz w:val="16"/>
                 <w:szCs w:val="16"/>
@@ -6273,43 +6389,16 @@
                 <w:sz w:val="16"/>
                 <w:szCs w:val="16"/>
               </w:rPr>
-              <w:t>1</w:t>
-            </w:r>
-            <w:r>
-              <w:rPr>
-                <w:rFonts w:hint="eastAsia"/>
-                <w:color w:val="000000" w:themeColor="text1"/>
-                <w:sz w:val="16"/>
-                <w:szCs w:val="16"/>
-              </w:rPr>
-              <w:t>90</w:t>
-            </w:r>
-            <w:r>
-              <w:rPr>
-                <w:rFonts w:hint="eastAsia"/>
-                <w:color w:val="000000" w:themeColor="text1"/>
-                <w:sz w:val="16"/>
-                <w:szCs w:val="16"/>
-              </w:rPr>
-              <w:t>,</w:t>
-            </w:r>
-            <w:r>
-              <w:rPr>
-                <w:rFonts w:hint="eastAsia"/>
-                <w:color w:val="000000" w:themeColor="text1"/>
-                <w:sz w:val="16"/>
-                <w:szCs w:val="16"/>
-              </w:rPr>
-              <w:t>1</w:t>
-            </w:r>
-            <w:r>
-              <w:rPr>
-                <w:rFonts w:hint="eastAsia"/>
-                <w:color w:val="000000" w:themeColor="text1"/>
-                <w:sz w:val="16"/>
-                <w:szCs w:val="16"/>
-              </w:rPr>
-              <w:t>33</w:t>
+              <w:t>224</w:t>
+            </w:r>
+            <w:r>
+              <w:rPr>
+                <w:rFonts w:hint="eastAsia"/>
+                <w:color w:val="000000" w:themeColor="text1"/>
+                <w:sz w:val="16"/>
+                <w:szCs w:val="16"/>
+              </w:rPr>
+              <w:t>,133</w:t>
             </w:r>
             <w:r>
               <w:rPr>
@@ -6327,11 +6416,10 @@
     <w:p>
       <w:pPr>
         <w:ind w:firstLineChars="0" w:firstLine="0"/>
-        <w:rPr>
-          <w:rFonts w:hint="eastAsia"/>
-        </w:rPr>
       </w:pPr>
       <w:bookmarkStart w:id="9" w:name="_Toc39068470"/>
+      <w:bookmarkStart w:id="10" w:name="_GoBack"/>
+      <w:bookmarkEnd w:id="10"/>
     </w:p>
     <w:p>
       <w:pPr>
@@ -6370,7 +6458,7 @@
           <w:color w:val="000000" w:themeColor="text1"/>
         </w:rPr>
       </w:pPr>
-      <w:bookmarkStart w:id="10" w:name="_Toc39068471"/>
+      <w:bookmarkStart w:id="11" w:name="_Toc39068471"/>
       <w:r>
         <w:rPr>
           <w:rFonts w:hint="eastAsia"/>
@@ -6378,7 +6466,7 @@
         </w:rPr>
         <w:t>요구사항 정의</w:t>
       </w:r>
-      <w:bookmarkEnd w:id="10"/>
+      <w:bookmarkEnd w:id="11"/>
       <w:r>
         <w:rPr>
           <w:rFonts w:hint="eastAsia"/>
@@ -6562,7 +6650,6 @@
             <w:pPr>
               <w:ind w:firstLineChars="0" w:firstLine="0"/>
               <w:rPr>
-                <w:rFonts w:hint="eastAsia"/>
                 <w:color w:val="000000" w:themeColor="text1"/>
                 <w:sz w:val="20"/>
                 <w:szCs w:val="20"/>
@@ -6800,7 +6887,6 @@
             <w:pPr>
               <w:ind w:firstLineChars="0" w:firstLine="0"/>
               <w:rPr>
-                <w:rFonts w:hint="eastAsia"/>
                 <w:color w:val="000000" w:themeColor="text1"/>
                 <w:sz w:val="20"/>
                 <w:szCs w:val="20"/>
@@ -7006,7 +7092,6 @@
             <w:pPr>
               <w:ind w:firstLineChars="0" w:firstLine="0"/>
               <w:rPr>
-                <w:rFonts w:hint="eastAsia"/>
                 <w:color w:val="000000" w:themeColor="text1"/>
                 <w:sz w:val="20"/>
                 <w:szCs w:val="20"/>
@@ -7189,7 +7274,7 @@
           <w:color w:val="000000" w:themeColor="text1"/>
         </w:rPr>
       </w:pPr>
-      <w:bookmarkStart w:id="11" w:name="_Toc39068472"/>
+      <w:bookmarkStart w:id="12" w:name="_Toc39068472"/>
       <w:r>
         <w:rPr>
           <w:rFonts w:hint="eastAsia"/>
@@ -7197,7 +7282,7 @@
         </w:rPr>
         <w:t>애플리케이션 아키텍</w:t>
       </w:r>
-      <w:bookmarkEnd w:id="11"/>
+      <w:bookmarkEnd w:id="12"/>
       <w:r>
         <w:rPr>
           <w:rFonts w:hint="eastAsia"/>
@@ -7237,7 +7322,6 @@
       <w:pPr>
         <w:ind w:firstLineChars="0" w:firstLine="0"/>
         <w:rPr>
-          <w:rFonts w:hint="eastAsia"/>
           <w:color w:val="000000" w:themeColor="text1"/>
         </w:rPr>
       </w:pPr>
@@ -7296,8 +7380,6 @@
           </v:shape>
         </w:pict>
       </w:r>
-      <w:bookmarkStart w:id="12" w:name="_GoBack"/>
-      <w:bookmarkEnd w:id="12"/>
     </w:p>
     <w:p>
       <w:pPr>
@@ -9470,6 +9552,7 @@
   <w:style w:type="character" w:default="1" w:styleId="a0">
     <w:name w:val="Default Paragraph Font"/>
     <w:uiPriority w:val="1"/>
+    <w:semiHidden/>
     <w:unhideWhenUsed/>
   </w:style>
   <w:style w:type="table" w:default="1" w:styleId="a1">

</xml_diff>